<commit_message>
modify db schema add subject modify subject
</commit_message>
<xml_diff>
--- a/Java_Team_Project_Source/202444085 김철중 자바 프로그래밍 유스케이스 명세서.docx
+++ b/Java_Team_Project_Source/202444085 김철중 자바 프로그래밍 유스케이스 명세서.docx
@@ -4546,6 +4546,84 @@
                 <w:sz w:val="16"/>
                 <w:szCs w:val="16"/>
               </w:rPr>
+              <w:t>단계</w:t>
+            </w:r>
+            <w:r>
+              <w:rPr>
+                <w:rFonts w:ascii="고도 M" w:eastAsia="고도 M" w:hAnsi="고도 M"/>
+                <w:sz w:val="16"/>
+                <w:szCs w:val="16"/>
+              </w:rPr>
+              <w:t xml:space="preserve"> </w:t>
+            </w:r>
+            <w:proofErr w:type="gramStart"/>
+            <w:r>
+              <w:rPr>
+                <w:rFonts w:ascii="고도 M" w:eastAsia="고도 M" w:hAnsi="고도 M"/>
+                <w:sz w:val="16"/>
+                <w:szCs w:val="16"/>
+              </w:rPr>
+              <w:t>3 :</w:t>
+            </w:r>
+            <w:proofErr w:type="gramEnd"/>
+            <w:r>
+              <w:rPr>
+                <w:rFonts w:ascii="고도 M" w:eastAsia="고도 M" w:hAnsi="고도 M"/>
+                <w:sz w:val="16"/>
+                <w:szCs w:val="16"/>
+              </w:rPr>
+              <w:t xml:space="preserve"> 사용자는 과목의 요일, 시작 시간, 끝 시간, 담당 교수, 강의실 정보를 입력한다.</w:t>
+            </w:r>
+          </w:p>
+          <w:p>
+            <w:pPr>
+              <w:jc w:val="both"/>
+              <w:rPr>
+                <w:rFonts w:ascii="고도 M" w:eastAsia="고도 M" w:hAnsi="고도 M"/>
+                <w:sz w:val="16"/>
+                <w:szCs w:val="16"/>
+              </w:rPr>
+            </w:pPr>
+            <w:r>
+              <w:rPr>
+                <w:rFonts w:ascii="고도 M" w:eastAsia="고도 M" w:hAnsi="고도 M" w:hint="eastAsia"/>
+                <w:sz w:val="16"/>
+                <w:szCs w:val="16"/>
+              </w:rPr>
+              <w:t>단계 4. 과목 추가 버튼을 누른다.</w:t>
+            </w:r>
+          </w:p>
+          <w:p>
+            <w:pPr>
+              <w:jc w:val="both"/>
+              <w:rPr>
+                <w:rFonts w:ascii="고도 M" w:eastAsia="고도 M" w:hAnsi="고도 M"/>
+                <w:sz w:val="16"/>
+                <w:szCs w:val="16"/>
+              </w:rPr>
+            </w:pPr>
+          </w:p>
+        </w:tc>
+        <w:tc>
+          <w:tcPr>
+            <w:tcW w:w="4485" w:type="dxa"/>
+            <w:vAlign w:val="center"/>
+          </w:tcPr>
+          <w:p>
+            <w:pPr>
+              <w:jc w:val="both"/>
+              <w:rPr>
+                <w:rFonts w:ascii="고도 M" w:eastAsia="고도 M" w:hAnsi="고도 M"/>
+                <w:sz w:val="16"/>
+                <w:szCs w:val="16"/>
+              </w:rPr>
+            </w:pPr>
+            <w:r>
+              <w:rPr>
+                <w:rFonts w:ascii="고도 M" w:eastAsia="고도 M" w:hAnsi="고도 M" w:hint="eastAsia"/>
+                <w:sz w:val="16"/>
+                <w:szCs w:val="16"/>
+              </w:rPr>
               <w:t xml:space="preserve">단계 </w:t>
             </w:r>
             <w:proofErr w:type="gramStart"/>
@@ -4555,7 +4633,15 @@
                 <w:sz w:val="16"/>
                 <w:szCs w:val="16"/>
               </w:rPr>
-              <w:t>3 :</w:t>
+              <w:t>2</w:t>
+            </w:r>
+            <w:r>
+              <w:rPr>
+                <w:rFonts w:ascii="고도 M" w:eastAsia="고도 M" w:hAnsi="고도 M" w:hint="eastAsia"/>
+                <w:sz w:val="16"/>
+                <w:szCs w:val="16"/>
+              </w:rPr>
+              <w:t xml:space="preserve"> :</w:t>
             </w:r>
             <w:proofErr w:type="gramEnd"/>
             <w:r>
@@ -4564,117 +4650,91 @@
                 <w:sz w:val="16"/>
                 <w:szCs w:val="16"/>
               </w:rPr>
-              <w:t xml:space="preserve"> 사용자는 과목의 시작 시간, 끝 시간, 담당 교수, 강의실 정보를 입력한다.</w:t>
-            </w:r>
-          </w:p>
-          <w:p>
-            <w:pPr>
-              <w:jc w:val="both"/>
-              <w:rPr>
-                <w:rFonts w:ascii="고도 M" w:eastAsia="고도 M" w:hAnsi="고도 M"/>
-                <w:sz w:val="16"/>
-                <w:szCs w:val="16"/>
-              </w:rPr>
-            </w:pPr>
-            <w:r>
-              <w:rPr>
-                <w:rFonts w:ascii="고도 M" w:eastAsia="고도 M" w:hAnsi="고도 M" w:hint="eastAsia"/>
-                <w:sz w:val="16"/>
-                <w:szCs w:val="16"/>
-              </w:rPr>
-              <w:t>단계 4. 과목 추가 버튼을 누른다.</w:t>
-            </w:r>
-          </w:p>
-          <w:p>
-            <w:pPr>
-              <w:jc w:val="both"/>
-              <w:rPr>
-                <w:rFonts w:ascii="고도 M" w:eastAsia="고도 M" w:hAnsi="고도 M"/>
-                <w:sz w:val="16"/>
-                <w:szCs w:val="16"/>
-              </w:rPr>
-            </w:pPr>
-          </w:p>
-        </w:tc>
-        <w:tc>
-          <w:tcPr>
-            <w:tcW w:w="4485" w:type="dxa"/>
-            <w:vAlign w:val="center"/>
-          </w:tcPr>
-          <w:p>
-            <w:pPr>
-              <w:jc w:val="both"/>
-              <w:rPr>
-                <w:rFonts w:ascii="고도 M" w:eastAsia="고도 M" w:hAnsi="고도 M"/>
-                <w:sz w:val="16"/>
-                <w:szCs w:val="16"/>
-              </w:rPr>
-            </w:pPr>
-            <w:r>
-              <w:rPr>
-                <w:rFonts w:ascii="고도 M" w:eastAsia="고도 M" w:hAnsi="고도 M" w:hint="eastAsia"/>
-                <w:sz w:val="16"/>
-                <w:szCs w:val="16"/>
-              </w:rPr>
-              <w:t xml:space="preserve">단계 </w:t>
+              <w:t xml:space="preserve"> 시스템은 사용자에게 과목 추가 화면을 보여준다.</w:t>
+            </w:r>
+          </w:p>
+          <w:p>
+            <w:pPr>
+              <w:jc w:val="both"/>
+              <w:rPr>
+                <w:rFonts w:ascii="고도 M" w:eastAsia="고도 M" w:hAnsi="고도 M"/>
+                <w:sz w:val="16"/>
+                <w:szCs w:val="16"/>
+              </w:rPr>
+            </w:pPr>
+            <w:r>
+              <w:rPr>
+                <w:rFonts w:ascii="고도 M" w:eastAsia="고도 M" w:hAnsi="고도 M" w:hint="eastAsia"/>
+                <w:sz w:val="16"/>
+                <w:szCs w:val="16"/>
+              </w:rPr>
+              <w:t>단계</w:t>
+            </w:r>
+            <w:r>
+              <w:rPr>
+                <w:rFonts w:ascii="고도 M" w:eastAsia="고도 M" w:hAnsi="고도 M"/>
+                <w:sz w:val="16"/>
+                <w:szCs w:val="16"/>
+              </w:rPr>
+              <w:t xml:space="preserve"> </w:t>
             </w:r>
             <w:proofErr w:type="gramStart"/>
             <w:r>
               <w:rPr>
-                <w:rFonts w:ascii="고도 M" w:eastAsia="고도 M" w:hAnsi="고도 M" w:hint="eastAsia"/>
-                <w:sz w:val="16"/>
-                <w:szCs w:val="16"/>
-              </w:rPr>
-              <w:t>2</w:t>
-            </w:r>
-            <w:r>
-              <w:rPr>
-                <w:rFonts w:ascii="고도 M" w:eastAsia="고도 M" w:hAnsi="고도 M" w:hint="eastAsia"/>
-                <w:sz w:val="16"/>
-                <w:szCs w:val="16"/>
-              </w:rPr>
-              <w:t xml:space="preserve"> :</w:t>
+                <w:rFonts w:ascii="고도 M" w:eastAsia="고도 M" w:hAnsi="고도 M"/>
+                <w:sz w:val="16"/>
+                <w:szCs w:val="16"/>
+              </w:rPr>
+              <w:t>6 :</w:t>
             </w:r>
             <w:proofErr w:type="gramEnd"/>
             <w:r>
               <w:rPr>
-                <w:rFonts w:ascii="고도 M" w:eastAsia="고도 M" w:hAnsi="고도 M" w:hint="eastAsia"/>
-                <w:sz w:val="16"/>
-                <w:szCs w:val="16"/>
-              </w:rPr>
-              <w:t xml:space="preserve"> 시스템은 사용자에게 과목 추가 화면을 보여준다.</w:t>
-            </w:r>
-          </w:p>
-          <w:p>
-            <w:pPr>
-              <w:jc w:val="both"/>
-              <w:rPr>
-                <w:rFonts w:ascii="고도 M" w:eastAsia="고도 M" w:hAnsi="고도 M"/>
-                <w:sz w:val="16"/>
-                <w:szCs w:val="16"/>
-              </w:rPr>
-            </w:pPr>
-            <w:r>
-              <w:rPr>
-                <w:rFonts w:ascii="고도 M" w:eastAsia="고도 M" w:hAnsi="고도 M" w:hint="eastAsia"/>
-                <w:sz w:val="16"/>
-                <w:szCs w:val="16"/>
-              </w:rPr>
-              <w:t xml:space="preserve">단계 </w:t>
+                <w:rFonts w:ascii="고도 M" w:eastAsia="고도 M" w:hAnsi="고도 M"/>
+                <w:sz w:val="16"/>
+                <w:szCs w:val="16"/>
+              </w:rPr>
+              <w:t xml:space="preserve"> 시스템은 사용자가 입력한 요일을 확인한다.</w:t>
+            </w:r>
+          </w:p>
+          <w:p>
+            <w:pPr>
+              <w:jc w:val="both"/>
+              <w:rPr>
+                <w:rFonts w:ascii="고도 M" w:eastAsia="고도 M" w:hAnsi="고도 M"/>
+                <w:sz w:val="16"/>
+                <w:szCs w:val="16"/>
+              </w:rPr>
+            </w:pPr>
+            <w:r>
+              <w:rPr>
+                <w:rFonts w:ascii="고도 M" w:eastAsia="고도 M" w:hAnsi="고도 M" w:hint="eastAsia"/>
+                <w:sz w:val="16"/>
+                <w:szCs w:val="16"/>
+              </w:rPr>
+              <w:t>단계</w:t>
+            </w:r>
+            <w:r>
+              <w:rPr>
+                <w:rFonts w:ascii="고도 M" w:eastAsia="고도 M" w:hAnsi="고도 M"/>
+                <w:sz w:val="16"/>
+                <w:szCs w:val="16"/>
+              </w:rPr>
+              <w:t xml:space="preserve"> </w:t>
             </w:r>
             <w:proofErr w:type="gramStart"/>
             <w:r>
               <w:rPr>
-                <w:rFonts w:ascii="고도 M" w:eastAsia="고도 M" w:hAnsi="고도 M" w:hint="eastAsia"/>
-                <w:sz w:val="16"/>
-                <w:szCs w:val="16"/>
-              </w:rPr>
-              <w:t>6 :</w:t>
+                <w:rFonts w:ascii="고도 M" w:eastAsia="고도 M" w:hAnsi="고도 M"/>
+                <w:sz w:val="16"/>
+                <w:szCs w:val="16"/>
+              </w:rPr>
+              <w:t>7 :</w:t>
             </w:r>
             <w:proofErr w:type="gramEnd"/>
             <w:r>
               <w:rPr>
-                <w:rFonts w:ascii="고도 M" w:eastAsia="고도 M" w:hAnsi="고도 M" w:hint="eastAsia"/>
+                <w:rFonts w:ascii="고도 M" w:eastAsia="고도 M" w:hAnsi="고도 M"/>
                 <w:sz w:val="16"/>
                 <w:szCs w:val="16"/>
               </w:rPr>
@@ -4696,21 +4756,29 @@
                 <w:sz w:val="16"/>
                 <w:szCs w:val="16"/>
               </w:rPr>
-              <w:t xml:space="preserve">단계 </w:t>
+              <w:t>단계</w:t>
+            </w:r>
+            <w:r>
+              <w:rPr>
+                <w:rFonts w:ascii="고도 M" w:eastAsia="고도 M" w:hAnsi="고도 M"/>
+                <w:sz w:val="16"/>
+                <w:szCs w:val="16"/>
+              </w:rPr>
+              <w:t xml:space="preserve"> </w:t>
             </w:r>
             <w:proofErr w:type="gramStart"/>
             <w:r>
               <w:rPr>
-                <w:rFonts w:ascii="고도 M" w:eastAsia="고도 M" w:hAnsi="고도 M" w:hint="eastAsia"/>
-                <w:sz w:val="16"/>
-                <w:szCs w:val="16"/>
-              </w:rPr>
-              <w:t>7 :</w:t>
+                <w:rFonts w:ascii="고도 M" w:eastAsia="고도 M" w:hAnsi="고도 M"/>
+                <w:sz w:val="16"/>
+                <w:szCs w:val="16"/>
+              </w:rPr>
+              <w:t>8 :</w:t>
             </w:r>
             <w:proofErr w:type="gramEnd"/>
             <w:r>
               <w:rPr>
-                <w:rFonts w:ascii="고도 M" w:eastAsia="고도 M" w:hAnsi="고도 M" w:hint="eastAsia"/>
+                <w:rFonts w:ascii="고도 M" w:eastAsia="고도 M" w:hAnsi="고도 M"/>
                 <w:sz w:val="16"/>
                 <w:szCs w:val="16"/>
               </w:rPr>
@@ -4732,21 +4800,29 @@
                 <w:sz w:val="16"/>
                 <w:szCs w:val="16"/>
               </w:rPr>
-              <w:t xml:space="preserve">단계 </w:t>
+              <w:t>단계</w:t>
+            </w:r>
+            <w:r>
+              <w:rPr>
+                <w:rFonts w:ascii="고도 M" w:eastAsia="고도 M" w:hAnsi="고도 M"/>
+                <w:sz w:val="16"/>
+                <w:szCs w:val="16"/>
+              </w:rPr>
+              <w:t xml:space="preserve"> </w:t>
             </w:r>
             <w:proofErr w:type="gramStart"/>
             <w:r>
               <w:rPr>
-                <w:rFonts w:ascii="고도 M" w:eastAsia="고도 M" w:hAnsi="고도 M" w:hint="eastAsia"/>
-                <w:sz w:val="16"/>
-                <w:szCs w:val="16"/>
-              </w:rPr>
-              <w:t>8 :</w:t>
+                <w:rFonts w:ascii="고도 M" w:eastAsia="고도 M" w:hAnsi="고도 M"/>
+                <w:sz w:val="16"/>
+                <w:szCs w:val="16"/>
+              </w:rPr>
+              <w:t>9 :</w:t>
             </w:r>
             <w:proofErr w:type="gramEnd"/>
             <w:r>
               <w:rPr>
-                <w:rFonts w:ascii="고도 M" w:eastAsia="고도 M" w:hAnsi="고도 M" w:hint="eastAsia"/>
+                <w:rFonts w:ascii="고도 M" w:eastAsia="고도 M" w:hAnsi="고도 M"/>
                 <w:sz w:val="16"/>
                 <w:szCs w:val="16"/>
               </w:rPr>
@@ -4768,57 +4844,55 @@
                 <w:sz w:val="16"/>
                 <w:szCs w:val="16"/>
               </w:rPr>
-              <w:t xml:space="preserve">단계 </w:t>
+              <w:t>단계</w:t>
+            </w:r>
+            <w:r>
+              <w:rPr>
+                <w:rFonts w:ascii="고도 M" w:eastAsia="고도 M" w:hAnsi="고도 M"/>
+                <w:sz w:val="16"/>
+                <w:szCs w:val="16"/>
+              </w:rPr>
+              <w:t xml:space="preserve"> 10: 시스템은 사용자가 입력한 과목 정보를 저장한다.</w:t>
+            </w:r>
+          </w:p>
+          <w:p>
+            <w:pPr>
+              <w:jc w:val="both"/>
+              <w:rPr>
+                <w:rFonts w:ascii="고도 M" w:eastAsia="고도 M" w:hAnsi="고도 M"/>
+                <w:sz w:val="16"/>
+                <w:szCs w:val="16"/>
+              </w:rPr>
+            </w:pPr>
+            <w:r>
+              <w:rPr>
+                <w:rFonts w:ascii="고도 M" w:eastAsia="고도 M" w:hAnsi="고도 M" w:hint="eastAsia"/>
+                <w:sz w:val="16"/>
+                <w:szCs w:val="16"/>
+              </w:rPr>
+              <w:t>단계</w:t>
+            </w:r>
+            <w:r>
+              <w:rPr>
+                <w:rFonts w:ascii="고도 M" w:eastAsia="고도 M" w:hAnsi="고도 M"/>
+                <w:sz w:val="16"/>
+                <w:szCs w:val="16"/>
+              </w:rPr>
+              <w:t xml:space="preserve"> 11: 시스템은 사용자에게 </w:t>
             </w:r>
             <w:proofErr w:type="gramStart"/>
             <w:r>
               <w:rPr>
-                <w:rFonts w:ascii="고도 M" w:eastAsia="고도 M" w:hAnsi="고도 M" w:hint="eastAsia"/>
-                <w:sz w:val="16"/>
-                <w:szCs w:val="16"/>
-              </w:rPr>
-              <w:t>9 :</w:t>
+                <w:rFonts w:ascii="고도 M" w:eastAsia="고도 M" w:hAnsi="고도 M"/>
+                <w:sz w:val="16"/>
+                <w:szCs w:val="16"/>
+              </w:rPr>
+              <w:t>저장 되었음을</w:t>
             </w:r>
             <w:proofErr w:type="gramEnd"/>
             <w:r>
               <w:rPr>
-                <w:rFonts w:ascii="고도 M" w:eastAsia="고도 M" w:hAnsi="고도 M" w:hint="eastAsia"/>
-                <w:sz w:val="16"/>
-                <w:szCs w:val="16"/>
-              </w:rPr>
-              <w:t xml:space="preserve"> 시스템은 사용자가 입력한 과목 정보를 저장한다.</w:t>
-            </w:r>
-          </w:p>
-          <w:p>
-            <w:pPr>
-              <w:jc w:val="both"/>
-              <w:rPr>
-                <w:rFonts w:ascii="고도 M" w:eastAsia="고도 M" w:hAnsi="고도 M"/>
-                <w:sz w:val="16"/>
-                <w:szCs w:val="16"/>
-              </w:rPr>
-            </w:pPr>
-            <w:r>
-              <w:rPr>
-                <w:rFonts w:ascii="고도 M" w:eastAsia="고도 M" w:hAnsi="고도 M" w:hint="eastAsia"/>
-                <w:sz w:val="16"/>
-                <w:szCs w:val="16"/>
-              </w:rPr>
-              <w:t xml:space="preserve">단계 10: 시스템은 사용자에게 </w:t>
-            </w:r>
-            <w:proofErr w:type="gramStart"/>
-            <w:r>
-              <w:rPr>
-                <w:rFonts w:ascii="고도 M" w:eastAsia="고도 M" w:hAnsi="고도 M" w:hint="eastAsia"/>
-                <w:sz w:val="16"/>
-                <w:szCs w:val="16"/>
-              </w:rPr>
-              <w:t>저장 되었음을</w:t>
-            </w:r>
-            <w:proofErr w:type="gramEnd"/>
-            <w:r>
-              <w:rPr>
-                <w:rFonts w:ascii="고도 M" w:eastAsia="고도 M" w:hAnsi="고도 M" w:hint="eastAsia"/>
+                <w:rFonts w:ascii="고도 M" w:eastAsia="고도 M" w:hAnsi="고도 M"/>
                 <w:sz w:val="16"/>
                 <w:szCs w:val="16"/>
               </w:rPr>
@@ -7570,8 +7644,134 @@
                 <w:sz w:val="16"/>
                 <w:szCs w:val="16"/>
               </w:rPr>
+              <w:t>단계</w:t>
+            </w:r>
+            <w:r>
+              <w:rPr>
+                <w:rFonts w:ascii="고도 M" w:eastAsia="고도 M" w:hAnsi="고도 M"/>
+                <w:sz w:val="16"/>
+                <w:szCs w:val="16"/>
+              </w:rPr>
+              <w:t xml:space="preserve"> </w:t>
+            </w:r>
+            <w:proofErr w:type="gramStart"/>
+            <w:r>
+              <w:rPr>
+                <w:rFonts w:ascii="고도 M" w:eastAsia="고도 M" w:hAnsi="고도 M"/>
+                <w:sz w:val="16"/>
+                <w:szCs w:val="16"/>
+              </w:rPr>
+              <w:t>4 :</w:t>
+            </w:r>
+            <w:proofErr w:type="gramEnd"/>
+            <w:r>
+              <w:rPr>
+                <w:rFonts w:ascii="고도 M" w:eastAsia="고도 M" w:hAnsi="고도 M"/>
+                <w:sz w:val="16"/>
+                <w:szCs w:val="16"/>
+              </w:rPr>
+              <w:t xml:space="preserve"> 사용자는 수정할 과목의 요일, 시작 시간, 끝 시간, 담당 교수, 강의실 정보를 입력한다.</w:t>
+            </w:r>
+          </w:p>
+          <w:p>
+            <w:pPr>
+              <w:jc w:val="both"/>
+              <w:rPr>
+                <w:rFonts w:ascii="고도 M" w:eastAsia="고도 M" w:hAnsi="고도 M"/>
+                <w:sz w:val="16"/>
+                <w:szCs w:val="16"/>
+              </w:rPr>
+            </w:pPr>
+            <w:r>
+              <w:rPr>
+                <w:rFonts w:ascii="고도 M" w:eastAsia="고도 M" w:hAnsi="고도 M" w:hint="eastAsia"/>
+                <w:sz w:val="16"/>
+                <w:szCs w:val="16"/>
+              </w:rPr>
               <w:t xml:space="preserve">단계 </w:t>
             </w:r>
+            <w:r>
+              <w:rPr>
+                <w:rFonts w:ascii="고도 M" w:eastAsia="고도 M" w:hAnsi="고도 M" w:hint="eastAsia"/>
+                <w:sz w:val="16"/>
+                <w:szCs w:val="16"/>
+              </w:rPr>
+              <w:t>5</w:t>
+            </w:r>
+            <w:r>
+              <w:rPr>
+                <w:rFonts w:ascii="고도 M" w:eastAsia="고도 M" w:hAnsi="고도 M" w:hint="eastAsia"/>
+                <w:sz w:val="16"/>
+                <w:szCs w:val="16"/>
+              </w:rPr>
+              <w:t xml:space="preserve">. </w:t>
+            </w:r>
+            <w:r>
+              <w:rPr>
+                <w:rFonts w:ascii="고도 M" w:eastAsia="고도 M" w:hAnsi="고도 M" w:hint="eastAsia"/>
+                <w:sz w:val="16"/>
+                <w:szCs w:val="16"/>
+              </w:rPr>
+              <w:t xml:space="preserve">사용자는 </w:t>
+            </w:r>
+            <w:r>
+              <w:rPr>
+                <w:rFonts w:ascii="고도 M" w:eastAsia="고도 M" w:hAnsi="고도 M" w:hint="eastAsia"/>
+                <w:sz w:val="16"/>
+                <w:szCs w:val="16"/>
+              </w:rPr>
+              <w:t xml:space="preserve">과목 </w:t>
+            </w:r>
+            <w:r>
+              <w:rPr>
+                <w:rFonts w:ascii="고도 M" w:eastAsia="고도 M" w:hAnsi="고도 M" w:hint="eastAsia"/>
+                <w:sz w:val="16"/>
+                <w:szCs w:val="16"/>
+              </w:rPr>
+              <w:t>수정</w:t>
+            </w:r>
+            <w:r>
+              <w:rPr>
+                <w:rFonts w:ascii="고도 M" w:eastAsia="고도 M" w:hAnsi="고도 M" w:hint="eastAsia"/>
+                <w:sz w:val="16"/>
+                <w:szCs w:val="16"/>
+              </w:rPr>
+              <w:t xml:space="preserve"> 버튼을 누른다.</w:t>
+            </w:r>
+          </w:p>
+          <w:p>
+            <w:pPr>
+              <w:jc w:val="both"/>
+              <w:rPr>
+                <w:rFonts w:ascii="고도 M" w:eastAsia="고도 M" w:hAnsi="고도 M"/>
+                <w:sz w:val="16"/>
+                <w:szCs w:val="16"/>
+              </w:rPr>
+            </w:pPr>
+          </w:p>
+        </w:tc>
+        <w:tc>
+          <w:tcPr>
+            <w:tcW w:w="4485" w:type="dxa"/>
+            <w:vAlign w:val="center"/>
+          </w:tcPr>
+          <w:p>
+            <w:pPr>
+              <w:jc w:val="both"/>
+              <w:rPr>
+                <w:rFonts w:ascii="고도 M" w:eastAsia="고도 M" w:hAnsi="고도 M"/>
+                <w:sz w:val="16"/>
+                <w:szCs w:val="16"/>
+              </w:rPr>
+            </w:pPr>
+            <w:r>
+              <w:rPr>
+                <w:rFonts w:ascii="고도 M" w:eastAsia="고도 M" w:hAnsi="고도 M" w:hint="eastAsia"/>
+                <w:sz w:val="16"/>
+                <w:szCs w:val="16"/>
+              </w:rPr>
+              <w:t xml:space="preserve">단계 </w:t>
+            </w:r>
             <w:proofErr w:type="gramStart"/>
             <w:r>
               <w:rPr>
@@ -7579,15 +7779,7 @@
                 <w:sz w:val="16"/>
                 <w:szCs w:val="16"/>
               </w:rPr>
-              <w:t>4</w:t>
-            </w:r>
-            <w:r>
-              <w:rPr>
-                <w:rFonts w:ascii="고도 M" w:eastAsia="고도 M" w:hAnsi="고도 M" w:hint="eastAsia"/>
-                <w:sz w:val="16"/>
-                <w:szCs w:val="16"/>
-              </w:rPr>
-              <w:t xml:space="preserve"> :</w:t>
+              <w:t>2 :</w:t>
             </w:r>
             <w:proofErr w:type="gramEnd"/>
             <w:r>
@@ -7596,7 +7788,15 @@
                 <w:sz w:val="16"/>
                 <w:szCs w:val="16"/>
               </w:rPr>
-              <w:t xml:space="preserve"> 사용자는 수정할 과목의 시작 시간, 끝 시간, 담당 교수, 강의실 정보를 입력한다.</w:t>
+              <w:t xml:space="preserve"> 시스템은 사용자</w:t>
+            </w:r>
+            <w:r>
+              <w:rPr>
+                <w:rFonts w:ascii="고도 M" w:eastAsia="고도 M" w:hAnsi="고도 M" w:hint="eastAsia"/>
+                <w:sz w:val="16"/>
+                <w:szCs w:val="16"/>
+              </w:rPr>
+              <w:t>가 선택한 수강의 정보를 불러온다.</w:t>
             </w:r>
           </w:p>
           <w:p>
@@ -7616,88 +7816,6 @@
               </w:rPr>
               <w:t xml:space="preserve">단계 </w:t>
             </w:r>
-            <w:r>
-              <w:rPr>
-                <w:rFonts w:ascii="고도 M" w:eastAsia="고도 M" w:hAnsi="고도 M" w:hint="eastAsia"/>
-                <w:sz w:val="16"/>
-                <w:szCs w:val="16"/>
-              </w:rPr>
-              <w:t>5</w:t>
-            </w:r>
-            <w:r>
-              <w:rPr>
-                <w:rFonts w:ascii="고도 M" w:eastAsia="고도 M" w:hAnsi="고도 M" w:hint="eastAsia"/>
-                <w:sz w:val="16"/>
-                <w:szCs w:val="16"/>
-              </w:rPr>
-              <w:t xml:space="preserve">. </w:t>
-            </w:r>
-            <w:r>
-              <w:rPr>
-                <w:rFonts w:ascii="고도 M" w:eastAsia="고도 M" w:hAnsi="고도 M" w:hint="eastAsia"/>
-                <w:sz w:val="16"/>
-                <w:szCs w:val="16"/>
-              </w:rPr>
-              <w:t xml:space="preserve">사용자는 </w:t>
-            </w:r>
-            <w:r>
-              <w:rPr>
-                <w:rFonts w:ascii="고도 M" w:eastAsia="고도 M" w:hAnsi="고도 M" w:hint="eastAsia"/>
-                <w:sz w:val="16"/>
-                <w:szCs w:val="16"/>
-              </w:rPr>
-              <w:t xml:space="preserve">과목 </w:t>
-            </w:r>
-            <w:r>
-              <w:rPr>
-                <w:rFonts w:ascii="고도 M" w:eastAsia="고도 M" w:hAnsi="고도 M" w:hint="eastAsia"/>
-                <w:sz w:val="16"/>
-                <w:szCs w:val="16"/>
-              </w:rPr>
-              <w:t>수정</w:t>
-            </w:r>
-            <w:r>
-              <w:rPr>
-                <w:rFonts w:ascii="고도 M" w:eastAsia="고도 M" w:hAnsi="고도 M" w:hint="eastAsia"/>
-                <w:sz w:val="16"/>
-                <w:szCs w:val="16"/>
-              </w:rPr>
-              <w:t xml:space="preserve"> 버튼을 누른다.</w:t>
-            </w:r>
-          </w:p>
-          <w:p>
-            <w:pPr>
-              <w:jc w:val="both"/>
-              <w:rPr>
-                <w:rFonts w:ascii="고도 M" w:eastAsia="고도 M" w:hAnsi="고도 M"/>
-                <w:sz w:val="16"/>
-                <w:szCs w:val="16"/>
-              </w:rPr>
-            </w:pPr>
-          </w:p>
-        </w:tc>
-        <w:tc>
-          <w:tcPr>
-            <w:tcW w:w="4485" w:type="dxa"/>
-            <w:vAlign w:val="center"/>
-          </w:tcPr>
-          <w:p>
-            <w:pPr>
-              <w:jc w:val="both"/>
-              <w:rPr>
-                <w:rFonts w:ascii="고도 M" w:eastAsia="고도 M" w:hAnsi="고도 M"/>
-                <w:sz w:val="16"/>
-                <w:szCs w:val="16"/>
-              </w:rPr>
-            </w:pPr>
-            <w:r>
-              <w:rPr>
-                <w:rFonts w:ascii="고도 M" w:eastAsia="고도 M" w:hAnsi="고도 M" w:hint="eastAsia"/>
-                <w:sz w:val="16"/>
-                <w:szCs w:val="16"/>
-              </w:rPr>
-              <w:t xml:space="preserve">단계 </w:t>
-            </w:r>
             <w:proofErr w:type="gramStart"/>
             <w:r>
               <w:rPr>
@@ -7705,7 +7823,7 @@
                 <w:sz w:val="16"/>
                 <w:szCs w:val="16"/>
               </w:rPr>
-              <w:t>2 :</w:t>
+              <w:t>3 :</w:t>
             </w:r>
             <w:proofErr w:type="gramEnd"/>
             <w:r>
@@ -7714,83 +7832,91 @@
                 <w:sz w:val="16"/>
                 <w:szCs w:val="16"/>
               </w:rPr>
-              <w:t xml:space="preserve"> 시스템은 사용자</w:t>
-            </w:r>
-            <w:r>
-              <w:rPr>
-                <w:rFonts w:ascii="고도 M" w:eastAsia="고도 M" w:hAnsi="고도 M" w:hint="eastAsia"/>
-                <w:sz w:val="16"/>
-                <w:szCs w:val="16"/>
-              </w:rPr>
-              <w:t>가 선택한 수강의 정보를 불러온다.</w:t>
-            </w:r>
-          </w:p>
-          <w:p>
-            <w:pPr>
-              <w:jc w:val="both"/>
-              <w:rPr>
-                <w:rFonts w:ascii="고도 M" w:eastAsia="고도 M" w:hAnsi="고도 M"/>
-                <w:sz w:val="16"/>
-                <w:szCs w:val="16"/>
-              </w:rPr>
-            </w:pPr>
-            <w:r>
-              <w:rPr>
-                <w:rFonts w:ascii="고도 M" w:eastAsia="고도 M" w:hAnsi="고도 M" w:hint="eastAsia"/>
-                <w:sz w:val="16"/>
-                <w:szCs w:val="16"/>
-              </w:rPr>
-              <w:t xml:space="preserve">단계 </w:t>
+              <w:t xml:space="preserve"> 시스템은 사용자에게 불러온 수강의 정보를 바탕으로 과목 수정 화면을 띄운다.</w:t>
+            </w:r>
+          </w:p>
+          <w:p>
+            <w:pPr>
+              <w:jc w:val="both"/>
+              <w:rPr>
+                <w:rFonts w:ascii="고도 M" w:eastAsia="고도 M" w:hAnsi="고도 M"/>
+                <w:sz w:val="16"/>
+                <w:szCs w:val="16"/>
+              </w:rPr>
+            </w:pPr>
+            <w:r>
+              <w:rPr>
+                <w:rFonts w:ascii="고도 M" w:eastAsia="고도 M" w:hAnsi="고도 M" w:hint="eastAsia"/>
+                <w:sz w:val="16"/>
+                <w:szCs w:val="16"/>
+              </w:rPr>
+              <w:t>단계</w:t>
+            </w:r>
+            <w:r>
+              <w:rPr>
+                <w:rFonts w:ascii="고도 M" w:eastAsia="고도 M" w:hAnsi="고도 M"/>
+                <w:sz w:val="16"/>
+                <w:szCs w:val="16"/>
+              </w:rPr>
+              <w:t xml:space="preserve"> </w:t>
             </w:r>
             <w:proofErr w:type="gramStart"/>
             <w:r>
               <w:rPr>
-                <w:rFonts w:ascii="고도 M" w:eastAsia="고도 M" w:hAnsi="고도 M" w:hint="eastAsia"/>
-                <w:sz w:val="16"/>
-                <w:szCs w:val="16"/>
-              </w:rPr>
-              <w:t>3 :</w:t>
+                <w:rFonts w:ascii="고도 M" w:eastAsia="고도 M" w:hAnsi="고도 M"/>
+                <w:sz w:val="16"/>
+                <w:szCs w:val="16"/>
+              </w:rPr>
+              <w:t>6 :</w:t>
             </w:r>
             <w:proofErr w:type="gramEnd"/>
             <w:r>
               <w:rPr>
-                <w:rFonts w:ascii="고도 M" w:eastAsia="고도 M" w:hAnsi="고도 M" w:hint="eastAsia"/>
-                <w:sz w:val="16"/>
-                <w:szCs w:val="16"/>
-              </w:rPr>
-              <w:t xml:space="preserve"> 시스템은 사용자에게 불러온 수강의 정보를 바탕으로 과목 수정 화면을 띄운다.</w:t>
-            </w:r>
-          </w:p>
-          <w:p>
-            <w:pPr>
-              <w:jc w:val="both"/>
-              <w:rPr>
-                <w:rFonts w:ascii="고도 M" w:eastAsia="고도 M" w:hAnsi="고도 M"/>
-                <w:sz w:val="16"/>
-                <w:szCs w:val="16"/>
-              </w:rPr>
-            </w:pPr>
-            <w:r>
-              <w:rPr>
-                <w:rFonts w:ascii="고도 M" w:eastAsia="고도 M" w:hAnsi="고도 M" w:hint="eastAsia"/>
-                <w:sz w:val="16"/>
-                <w:szCs w:val="16"/>
-              </w:rPr>
-              <w:t xml:space="preserve">단계 </w:t>
+                <w:rFonts w:ascii="고도 M" w:eastAsia="고도 M" w:hAnsi="고도 M"/>
+                <w:sz w:val="16"/>
+                <w:szCs w:val="16"/>
+              </w:rPr>
+              <w:t xml:space="preserve"> 시스템은 사용자가 입력한 요일을 확인한다.</w:t>
+            </w:r>
+          </w:p>
+          <w:p>
+            <w:pPr>
+              <w:jc w:val="both"/>
+              <w:rPr>
+                <w:rFonts w:ascii="고도 M" w:eastAsia="고도 M" w:hAnsi="고도 M"/>
+                <w:sz w:val="16"/>
+                <w:szCs w:val="16"/>
+              </w:rPr>
+            </w:pPr>
+            <w:r>
+              <w:rPr>
+                <w:rFonts w:ascii="고도 M" w:eastAsia="고도 M" w:hAnsi="고도 M" w:hint="eastAsia"/>
+                <w:sz w:val="16"/>
+                <w:szCs w:val="16"/>
+              </w:rPr>
+              <w:t>단계</w:t>
+            </w:r>
+            <w:r>
+              <w:rPr>
+                <w:rFonts w:ascii="고도 M" w:eastAsia="고도 M" w:hAnsi="고도 M"/>
+                <w:sz w:val="16"/>
+                <w:szCs w:val="16"/>
+              </w:rPr>
+              <w:t xml:space="preserve"> </w:t>
             </w:r>
             <w:proofErr w:type="gramStart"/>
             <w:r>
               <w:rPr>
-                <w:rFonts w:ascii="고도 M" w:eastAsia="고도 M" w:hAnsi="고도 M" w:hint="eastAsia"/>
-                <w:sz w:val="16"/>
-                <w:szCs w:val="16"/>
-              </w:rPr>
-              <w:t>6 :</w:t>
+                <w:rFonts w:ascii="고도 M" w:eastAsia="고도 M" w:hAnsi="고도 M"/>
+                <w:sz w:val="16"/>
+                <w:szCs w:val="16"/>
+              </w:rPr>
+              <w:t>7 :</w:t>
             </w:r>
             <w:proofErr w:type="gramEnd"/>
             <w:r>
               <w:rPr>
-                <w:rFonts w:ascii="고도 M" w:eastAsia="고도 M" w:hAnsi="고도 M" w:hint="eastAsia"/>
+                <w:rFonts w:ascii="고도 M" w:eastAsia="고도 M" w:hAnsi="고도 M"/>
                 <w:sz w:val="16"/>
                 <w:szCs w:val="16"/>
               </w:rPr>
@@ -7812,21 +7938,29 @@
                 <w:sz w:val="16"/>
                 <w:szCs w:val="16"/>
               </w:rPr>
-              <w:t xml:space="preserve">단계 </w:t>
+              <w:t>단계</w:t>
+            </w:r>
+            <w:r>
+              <w:rPr>
+                <w:rFonts w:ascii="고도 M" w:eastAsia="고도 M" w:hAnsi="고도 M"/>
+                <w:sz w:val="16"/>
+                <w:szCs w:val="16"/>
+              </w:rPr>
+              <w:t xml:space="preserve"> </w:t>
             </w:r>
             <w:proofErr w:type="gramStart"/>
             <w:r>
               <w:rPr>
-                <w:rFonts w:ascii="고도 M" w:eastAsia="고도 M" w:hAnsi="고도 M" w:hint="eastAsia"/>
-                <w:sz w:val="16"/>
-                <w:szCs w:val="16"/>
-              </w:rPr>
-              <w:t>7 :</w:t>
+                <w:rFonts w:ascii="고도 M" w:eastAsia="고도 M" w:hAnsi="고도 M"/>
+                <w:sz w:val="16"/>
+                <w:szCs w:val="16"/>
+              </w:rPr>
+              <w:t>8 :</w:t>
             </w:r>
             <w:proofErr w:type="gramEnd"/>
             <w:r>
               <w:rPr>
-                <w:rFonts w:ascii="고도 M" w:eastAsia="고도 M" w:hAnsi="고도 M" w:hint="eastAsia"/>
+                <w:rFonts w:ascii="고도 M" w:eastAsia="고도 M" w:hAnsi="고도 M"/>
                 <w:sz w:val="16"/>
                 <w:szCs w:val="16"/>
               </w:rPr>
@@ -7848,21 +7982,29 @@
                 <w:sz w:val="16"/>
                 <w:szCs w:val="16"/>
               </w:rPr>
-              <w:t xml:space="preserve">단계 </w:t>
+              <w:t>단계</w:t>
+            </w:r>
+            <w:r>
+              <w:rPr>
+                <w:rFonts w:ascii="고도 M" w:eastAsia="고도 M" w:hAnsi="고도 M"/>
+                <w:sz w:val="16"/>
+                <w:szCs w:val="16"/>
+              </w:rPr>
+              <w:t xml:space="preserve"> </w:t>
             </w:r>
             <w:proofErr w:type="gramStart"/>
             <w:r>
               <w:rPr>
-                <w:rFonts w:ascii="고도 M" w:eastAsia="고도 M" w:hAnsi="고도 M" w:hint="eastAsia"/>
-                <w:sz w:val="16"/>
-                <w:szCs w:val="16"/>
-              </w:rPr>
-              <w:t>8 :</w:t>
+                <w:rFonts w:ascii="고도 M" w:eastAsia="고도 M" w:hAnsi="고도 M"/>
+                <w:sz w:val="16"/>
+                <w:szCs w:val="16"/>
+              </w:rPr>
+              <w:t>9 :</w:t>
             </w:r>
             <w:proofErr w:type="gramEnd"/>
             <w:r>
               <w:rPr>
-                <w:rFonts w:ascii="고도 M" w:eastAsia="고도 M" w:hAnsi="고도 M" w:hint="eastAsia"/>
+                <w:rFonts w:ascii="고도 M" w:eastAsia="고도 M" w:hAnsi="고도 M"/>
                 <w:sz w:val="16"/>
                 <w:szCs w:val="16"/>
               </w:rPr>
@@ -7884,57 +8026,55 @@
                 <w:sz w:val="16"/>
                 <w:szCs w:val="16"/>
               </w:rPr>
-              <w:t xml:space="preserve">단계 </w:t>
+              <w:t>단계</w:t>
+            </w:r>
+            <w:r>
+              <w:rPr>
+                <w:rFonts w:ascii="고도 M" w:eastAsia="고도 M" w:hAnsi="고도 M"/>
+                <w:sz w:val="16"/>
+                <w:szCs w:val="16"/>
+              </w:rPr>
+              <w:t xml:space="preserve"> 10: 시스템은 사용자가 입력한 과목 정보를 저장한다.</w:t>
+            </w:r>
+          </w:p>
+          <w:p>
+            <w:pPr>
+              <w:jc w:val="both"/>
+              <w:rPr>
+                <w:rFonts w:ascii="고도 M" w:eastAsia="고도 M" w:hAnsi="고도 M"/>
+                <w:sz w:val="16"/>
+                <w:szCs w:val="16"/>
+              </w:rPr>
+            </w:pPr>
+            <w:r>
+              <w:rPr>
+                <w:rFonts w:ascii="고도 M" w:eastAsia="고도 M" w:hAnsi="고도 M" w:hint="eastAsia"/>
+                <w:sz w:val="16"/>
+                <w:szCs w:val="16"/>
+              </w:rPr>
+              <w:t>단계</w:t>
+            </w:r>
+            <w:r>
+              <w:rPr>
+                <w:rFonts w:ascii="고도 M" w:eastAsia="고도 M" w:hAnsi="고도 M"/>
+                <w:sz w:val="16"/>
+                <w:szCs w:val="16"/>
+              </w:rPr>
+              <w:t xml:space="preserve"> 11: 시스템은 사용자에게 </w:t>
             </w:r>
             <w:proofErr w:type="gramStart"/>
             <w:r>
               <w:rPr>
-                <w:rFonts w:ascii="고도 M" w:eastAsia="고도 M" w:hAnsi="고도 M" w:hint="eastAsia"/>
-                <w:sz w:val="16"/>
-                <w:szCs w:val="16"/>
-              </w:rPr>
-              <w:t>9 :</w:t>
+                <w:rFonts w:ascii="고도 M" w:eastAsia="고도 M" w:hAnsi="고도 M"/>
+                <w:sz w:val="16"/>
+                <w:szCs w:val="16"/>
+              </w:rPr>
+              <w:t>수정 되었음을</w:t>
             </w:r>
             <w:proofErr w:type="gramEnd"/>
             <w:r>
               <w:rPr>
-                <w:rFonts w:ascii="고도 M" w:eastAsia="고도 M" w:hAnsi="고도 M" w:hint="eastAsia"/>
-                <w:sz w:val="16"/>
-                <w:szCs w:val="16"/>
-              </w:rPr>
-              <w:t xml:space="preserve"> 시스템은 사용자가 입력한 과목 정보를 저장한다.</w:t>
-            </w:r>
-          </w:p>
-          <w:p>
-            <w:pPr>
-              <w:jc w:val="both"/>
-              <w:rPr>
-                <w:rFonts w:ascii="고도 M" w:eastAsia="고도 M" w:hAnsi="고도 M"/>
-                <w:sz w:val="16"/>
-                <w:szCs w:val="16"/>
-              </w:rPr>
-            </w:pPr>
-            <w:r>
-              <w:rPr>
-                <w:rFonts w:ascii="고도 M" w:eastAsia="고도 M" w:hAnsi="고도 M" w:hint="eastAsia"/>
-                <w:sz w:val="16"/>
-                <w:szCs w:val="16"/>
-              </w:rPr>
-              <w:t xml:space="preserve">단계 10: 시스템은 사용자에게 </w:t>
-            </w:r>
-            <w:proofErr w:type="gramStart"/>
-            <w:r>
-              <w:rPr>
-                <w:rFonts w:ascii="고도 M" w:eastAsia="고도 M" w:hAnsi="고도 M" w:hint="eastAsia"/>
-                <w:sz w:val="16"/>
-                <w:szCs w:val="16"/>
-              </w:rPr>
-              <w:t>수정 되었음을</w:t>
-            </w:r>
-            <w:proofErr w:type="gramEnd"/>
-            <w:r>
-              <w:rPr>
-                <w:rFonts w:ascii="고도 M" w:eastAsia="고도 M" w:hAnsi="고도 M" w:hint="eastAsia"/>
+                <w:rFonts w:ascii="고도 M" w:eastAsia="고도 M" w:hAnsi="고도 M"/>
                 <w:sz w:val="16"/>
                 <w:szCs w:val="16"/>
               </w:rPr>
@@ -8368,25 +8508,67 @@
                 <w:sz w:val="16"/>
                 <w:szCs w:val="16"/>
               </w:rPr>
-              <w:t>과목 정보는 시간이 겹칠 수 없다.</w:t>
-            </w:r>
-          </w:p>
-          <w:p>
-            <w:pPr>
-              <w:jc w:val="both"/>
-              <w:rPr>
-                <w:rFonts w:ascii="고도 M" w:eastAsia="고도 M" w:hAnsi="고도 M"/>
-                <w:sz w:val="16"/>
-                <w:szCs w:val="16"/>
-              </w:rPr>
-            </w:pPr>
-            <w:r>
-              <w:rPr>
-                <w:rFonts w:ascii="고도 M" w:eastAsia="고도 M" w:hAnsi="고도 M" w:hint="eastAsia"/>
-                <w:sz w:val="16"/>
-                <w:szCs w:val="16"/>
-              </w:rPr>
-              <w:t>과목 정보는 시간만 겹치지 않는다면 다른 요일도 허용한다.</w:t>
+              <w:t>과목</w:t>
+            </w:r>
+            <w:r>
+              <w:rPr>
+                <w:rFonts w:ascii="고도 M" w:eastAsia="고도 M" w:hAnsi="고도 M"/>
+                <w:sz w:val="16"/>
+                <w:szCs w:val="16"/>
+              </w:rPr>
+              <w:t xml:space="preserve"> 정보는 시간이 겹칠 수 없다.</w:t>
+            </w:r>
+          </w:p>
+          <w:p>
+            <w:pPr>
+              <w:jc w:val="both"/>
+              <w:rPr>
+                <w:rFonts w:ascii="고도 M" w:eastAsia="고도 M" w:hAnsi="고도 M"/>
+                <w:sz w:val="16"/>
+                <w:szCs w:val="16"/>
+              </w:rPr>
+            </w:pPr>
+            <w:r>
+              <w:rPr>
+                <w:rFonts w:ascii="고도 M" w:eastAsia="고도 M" w:hAnsi="고도 M" w:hint="eastAsia"/>
+                <w:sz w:val="16"/>
+                <w:szCs w:val="16"/>
+              </w:rPr>
+              <w:t>과목</w:t>
+            </w:r>
+            <w:r>
+              <w:rPr>
+                <w:rFonts w:ascii="고도 M" w:eastAsia="고도 M" w:hAnsi="고도 M"/>
+                <w:sz w:val="16"/>
+                <w:szCs w:val="16"/>
+              </w:rPr>
+              <w:t xml:space="preserve"> 정보는 시간만 겹치지 않는다면 다른 요일도 허용한다.</w:t>
+            </w:r>
+          </w:p>
+          <w:p>
+            <w:pPr>
+              <w:jc w:val="both"/>
+              <w:rPr>
+                <w:rFonts w:ascii="고도 M" w:eastAsia="고도 M" w:hAnsi="고도 M"/>
+                <w:sz w:val="16"/>
+                <w:szCs w:val="16"/>
+              </w:rPr>
+            </w:pPr>
+            <w:r>
+              <w:rPr>
+                <w:rFonts w:ascii="고도 M" w:eastAsia="고도 M" w:hAnsi="고도 M" w:hint="eastAsia"/>
+                <w:sz w:val="16"/>
+                <w:szCs w:val="16"/>
+              </w:rPr>
+              <w:t>요일은</w:t>
+            </w:r>
+            <w:r>
+              <w:rPr>
+                <w:rFonts w:ascii="고도 M" w:eastAsia="고도 M" w:hAnsi="고도 M"/>
+                <w:sz w:val="16"/>
+                <w:szCs w:val="16"/>
+              </w:rPr>
+              <w:t xml:space="preserve"> 월, 화, 수, 목, 금 중 하나를 선택할 수 있다.</w:t>
             </w:r>
           </w:p>
           <w:p>
@@ -8429,7 +8611,7 @@
             <w:pPr>
               <w:jc w:val="both"/>
               <w:rPr>
-                <w:rFonts w:ascii="고도 M" w:eastAsia="고도 M" w:hAnsi="고도 M" w:hint="eastAsia"/>
+                <w:rFonts w:ascii="고도 M" w:eastAsia="고도 M" w:hAnsi="고도 M"/>
                 <w:sz w:val="16"/>
                 <w:szCs w:val="16"/>
               </w:rPr>
@@ -8982,23 +9164,7 @@
                 <w:sz w:val="16"/>
                 <w:szCs w:val="16"/>
               </w:rPr>
-              <w:t>To-Do 카테고리</w:t>
-            </w:r>
-            <w:r>
-              <w:rPr>
-                <w:rFonts w:ascii="고도 M" w:eastAsia="고도 M" w:hAnsi="고도 M" w:hint="eastAsia"/>
-                <w:sz w:val="16"/>
-                <w:szCs w:val="16"/>
-              </w:rPr>
-              <w:t>에 직접적으로 들어가는 To-Do 할 일 생성</w:t>
-            </w:r>
-            <w:r>
-              <w:rPr>
-                <w:rFonts w:ascii="고도 M" w:eastAsia="고도 M" w:hAnsi="고도 M" w:hint="eastAsia"/>
-                <w:sz w:val="16"/>
-                <w:szCs w:val="16"/>
-              </w:rPr>
-              <w:t xml:space="preserve">을 위한 </w:t>
+              <w:t xml:space="preserve">To-Do 카테고리에 직접적으로 들어가는 To-Do 할 일 생성을 위한 </w:t>
             </w:r>
             <w:proofErr w:type="spellStart"/>
             <w:r>
@@ -9103,7 +9269,7 @@
             <w:pPr>
               <w:jc w:val="both"/>
               <w:rPr>
-                <w:rFonts w:ascii="고도 M" w:eastAsia="고도 M" w:hAnsi="고도 M" w:hint="eastAsia"/>
+                <w:rFonts w:ascii="고도 M" w:eastAsia="고도 M" w:hAnsi="고도 M"/>
                 <w:sz w:val="16"/>
                 <w:szCs w:val="16"/>
               </w:rPr>
@@ -9157,7 +9323,7 @@
             <w:pPr>
               <w:jc w:val="both"/>
               <w:rPr>
-                <w:rFonts w:ascii="고도 M" w:eastAsia="고도 M" w:hAnsi="고도 M" w:hint="eastAsia"/>
+                <w:rFonts w:ascii="고도 M" w:eastAsia="고도 M" w:hAnsi="고도 M"/>
                 <w:sz w:val="16"/>
                 <w:szCs w:val="16"/>
               </w:rPr>
@@ -9319,55 +9485,151 @@
                 <w:sz w:val="16"/>
                 <w:szCs w:val="16"/>
               </w:rPr>
+              <w:t>단계</w:t>
+            </w:r>
+            <w:r>
+              <w:rPr>
+                <w:rFonts w:ascii="고도 M" w:eastAsia="고도 M" w:hAnsi="고도 M"/>
+                <w:sz w:val="16"/>
+                <w:szCs w:val="16"/>
+              </w:rPr>
+              <w:t xml:space="preserve"> </w:t>
+            </w:r>
+            <w:proofErr w:type="gramStart"/>
+            <w:r>
+              <w:rPr>
+                <w:rFonts w:ascii="고도 M" w:eastAsia="고도 M" w:hAnsi="고도 M"/>
+                <w:sz w:val="16"/>
+                <w:szCs w:val="16"/>
+              </w:rPr>
+              <w:t>1 :</w:t>
+            </w:r>
+            <w:proofErr w:type="gramEnd"/>
+            <w:r>
+              <w:rPr>
+                <w:rFonts w:ascii="고도 M" w:eastAsia="고도 M" w:hAnsi="고도 M"/>
+                <w:sz w:val="16"/>
+                <w:szCs w:val="16"/>
+              </w:rPr>
+              <w:t xml:space="preserve"> 사용자는 캘린더에서 원하는 날짜를 클릭한다.</w:t>
+            </w:r>
+          </w:p>
+          <w:p>
+            <w:pPr>
+              <w:jc w:val="both"/>
+              <w:rPr>
+                <w:rFonts w:ascii="고도 M" w:eastAsia="고도 M" w:hAnsi="고도 M"/>
+                <w:sz w:val="16"/>
+                <w:szCs w:val="16"/>
+              </w:rPr>
+            </w:pPr>
+            <w:r>
+              <w:rPr>
+                <w:rFonts w:ascii="고도 M" w:eastAsia="고도 M" w:hAnsi="고도 M"/>
+                <w:sz w:val="16"/>
+                <w:szCs w:val="16"/>
+              </w:rPr>
               <w:t xml:space="preserve">단계 </w:t>
             </w:r>
             <w:proofErr w:type="gramStart"/>
             <w:r>
               <w:rPr>
-                <w:rFonts w:ascii="고도 M" w:eastAsia="고도 M" w:hAnsi="고도 M" w:hint="eastAsia"/>
-                <w:sz w:val="16"/>
-                <w:szCs w:val="16"/>
-              </w:rPr>
-              <w:t>1 :</w:t>
+                <w:rFonts w:ascii="고도 M" w:eastAsia="고도 M" w:hAnsi="고도 M"/>
+                <w:sz w:val="16"/>
+                <w:szCs w:val="16"/>
+              </w:rPr>
+              <w:t>2 :</w:t>
             </w:r>
             <w:proofErr w:type="gramEnd"/>
             <w:r>
               <w:rPr>
-                <w:rFonts w:ascii="고도 M" w:eastAsia="고도 M" w:hAnsi="고도 M" w:hint="eastAsia"/>
-                <w:sz w:val="16"/>
-                <w:szCs w:val="16"/>
-              </w:rPr>
-              <w:t xml:space="preserve"> 사용자는 </w:t>
-            </w:r>
-            <w:r>
-              <w:rPr>
-                <w:rFonts w:ascii="고도 M" w:eastAsia="고도 M" w:hAnsi="고도 M" w:hint="eastAsia"/>
-                <w:sz w:val="16"/>
-                <w:szCs w:val="16"/>
-              </w:rPr>
-              <w:t>할 일 추가</w:t>
-            </w:r>
-            <w:r>
-              <w:rPr>
-                <w:rFonts w:ascii="고도 M" w:eastAsia="고도 M" w:hAnsi="고도 M" w:hint="eastAsia"/>
-                <w:sz w:val="16"/>
-                <w:szCs w:val="16"/>
-              </w:rPr>
-              <w:t xml:space="preserve"> 버튼을 누른다.</w:t>
-            </w:r>
-          </w:p>
-          <w:p>
-            <w:pPr>
-              <w:jc w:val="both"/>
-              <w:rPr>
-                <w:rFonts w:ascii="고도 M" w:eastAsia="고도 M" w:hAnsi="고도 M"/>
-                <w:sz w:val="16"/>
-                <w:szCs w:val="16"/>
-              </w:rPr>
-            </w:pPr>
-            <w:r>
-              <w:rPr>
-                <w:rFonts w:ascii="고도 M" w:eastAsia="고도 M" w:hAnsi="고도 M" w:hint="eastAsia"/>
+                <w:rFonts w:ascii="고도 M" w:eastAsia="고도 M" w:hAnsi="고도 M"/>
+                <w:sz w:val="16"/>
+                <w:szCs w:val="16"/>
+              </w:rPr>
+              <w:t xml:space="preserve"> 사용자는 할 일 추가 버튼을 누른다.</w:t>
+            </w:r>
+          </w:p>
+          <w:p>
+            <w:pPr>
+              <w:jc w:val="both"/>
+              <w:rPr>
+                <w:rFonts w:ascii="고도 M" w:eastAsia="고도 M" w:hAnsi="고도 M"/>
+                <w:sz w:val="16"/>
+                <w:szCs w:val="16"/>
+              </w:rPr>
+            </w:pPr>
+            <w:r>
+              <w:rPr>
+                <w:rFonts w:ascii="고도 M" w:eastAsia="고도 M" w:hAnsi="고도 M" w:hint="eastAsia"/>
+                <w:sz w:val="16"/>
+                <w:szCs w:val="16"/>
+              </w:rPr>
+              <w:t>단계</w:t>
+            </w:r>
+            <w:r>
+              <w:rPr>
+                <w:rFonts w:ascii="고도 M" w:eastAsia="고도 M" w:hAnsi="고도 M"/>
+                <w:sz w:val="16"/>
+                <w:szCs w:val="16"/>
+              </w:rPr>
+              <w:t xml:space="preserve"> </w:t>
+            </w:r>
+            <w:proofErr w:type="gramStart"/>
+            <w:r>
+              <w:rPr>
+                <w:rFonts w:ascii="고도 M" w:eastAsia="고도 M" w:hAnsi="고도 M"/>
+                <w:sz w:val="16"/>
+                <w:szCs w:val="16"/>
+              </w:rPr>
+              <w:t>4 :</w:t>
+            </w:r>
+            <w:proofErr w:type="gramEnd"/>
+            <w:r>
+              <w:rPr>
+                <w:rFonts w:ascii="고도 M" w:eastAsia="고도 M" w:hAnsi="고도 M"/>
+                <w:sz w:val="16"/>
+                <w:szCs w:val="16"/>
+              </w:rPr>
+              <w:t xml:space="preserve"> 사용자는 추가할 </w:t>
+            </w:r>
+            <w:proofErr w:type="spellStart"/>
+            <w:r>
+              <w:rPr>
+                <w:rFonts w:ascii="고도 M" w:eastAsia="고도 M" w:hAnsi="고도 M"/>
+                <w:sz w:val="16"/>
+                <w:szCs w:val="16"/>
+              </w:rPr>
+              <w:t>할일의</w:t>
+            </w:r>
+            <w:proofErr w:type="spellEnd"/>
+            <w:r>
+              <w:rPr>
+                <w:rFonts w:ascii="고도 M" w:eastAsia="고도 M" w:hAnsi="고도 M"/>
+                <w:sz w:val="16"/>
+                <w:szCs w:val="16"/>
+              </w:rPr>
+              <w:t xml:space="preserve"> 시작 시간, 끝 시간, 제목, 내용, 카테고리를 입력한다. (날짜는 선택한 날짜로 자동 설정)</w:t>
+            </w:r>
+          </w:p>
+        </w:tc>
+        <w:tc>
+          <w:tcPr>
+            <w:tcW w:w="4485" w:type="dxa"/>
+            <w:vAlign w:val="center"/>
+          </w:tcPr>
+          <w:p>
+            <w:pPr>
+              <w:jc w:val="both"/>
+              <w:rPr>
+                <w:rFonts w:ascii="고도 M" w:eastAsia="고도 M" w:hAnsi="고도 M" w:hint="eastAsia"/>
+                <w:sz w:val="16"/>
+                <w:szCs w:val="16"/>
+              </w:rPr>
+            </w:pPr>
+            <w:r>
+              <w:rPr>
+                <w:rFonts w:ascii="고도 M" w:eastAsia="고도 M" w:hAnsi="고도 M"/>
                 <w:sz w:val="16"/>
                 <w:szCs w:val="16"/>
               </w:rPr>
@@ -9376,11 +9638,47 @@
             <w:proofErr w:type="gramStart"/>
             <w:r>
               <w:rPr>
-                <w:rFonts w:ascii="고도 M" w:eastAsia="고도 M" w:hAnsi="고도 M" w:hint="eastAsia"/>
-                <w:sz w:val="16"/>
-                <w:szCs w:val="16"/>
-              </w:rPr>
-              <w:t>3</w:t>
+                <w:rFonts w:ascii="고도 M" w:eastAsia="고도 M" w:hAnsi="고도 M"/>
+                <w:sz w:val="16"/>
+                <w:szCs w:val="16"/>
+              </w:rPr>
+              <w:t>3 :</w:t>
+            </w:r>
+            <w:proofErr w:type="gramEnd"/>
+            <w:r>
+              <w:rPr>
+                <w:rFonts w:ascii="고도 M" w:eastAsia="고도 M" w:hAnsi="고도 M"/>
+                <w:sz w:val="16"/>
+                <w:szCs w:val="16"/>
+              </w:rPr>
+              <w:t xml:space="preserve"> 시스템은 사용자가 선택한 날짜를 기반으로 할 일 추가 화면을 보여준다.</w:t>
+            </w:r>
+          </w:p>
+          <w:p>
+            <w:pPr>
+              <w:jc w:val="both"/>
+              <w:rPr>
+                <w:rFonts w:ascii="고도 M" w:eastAsia="고도 M" w:hAnsi="고도 M"/>
+                <w:sz w:val="16"/>
+                <w:szCs w:val="16"/>
+              </w:rPr>
+            </w:pPr>
+            <w:r>
+              <w:rPr>
+                <w:rFonts w:ascii="고도 M" w:eastAsia="고도 M" w:hAnsi="고도 M" w:hint="eastAsia"/>
+                <w:sz w:val="16"/>
+                <w:szCs w:val="16"/>
+              </w:rPr>
+              <w:t xml:space="preserve">단계 </w:t>
+            </w:r>
+            <w:proofErr w:type="gramStart"/>
+            <w:r>
+              <w:rPr>
+                <w:rFonts w:ascii="고도 M" w:eastAsia="고도 M" w:hAnsi="고도 M" w:hint="eastAsia"/>
+                <w:sz w:val="16"/>
+                <w:szCs w:val="16"/>
+              </w:rPr>
+              <w:t>5</w:t>
             </w:r>
             <w:r>
               <w:rPr>
@@ -9397,91 +9695,9 @@
                 <w:sz w:val="16"/>
                 <w:szCs w:val="16"/>
               </w:rPr>
-              <w:t xml:space="preserve"> 사용자는 </w:t>
-            </w:r>
-            <w:r>
-              <w:rPr>
-                <w:rFonts w:ascii="고도 M" w:eastAsia="고도 M" w:hAnsi="고도 M" w:hint="eastAsia"/>
-                <w:sz w:val="16"/>
-                <w:szCs w:val="16"/>
-              </w:rPr>
-              <w:t xml:space="preserve">추가할 </w:t>
-            </w:r>
-            <w:proofErr w:type="spellStart"/>
-            <w:r>
-              <w:rPr>
-                <w:rFonts w:ascii="고도 M" w:eastAsia="고도 M" w:hAnsi="고도 M" w:hint="eastAsia"/>
-                <w:sz w:val="16"/>
-                <w:szCs w:val="16"/>
-              </w:rPr>
-              <w:t>할일</w:t>
-            </w:r>
-            <w:r>
-              <w:rPr>
-                <w:rFonts w:ascii="고도 M" w:eastAsia="고도 M" w:hAnsi="고도 M" w:hint="eastAsia"/>
-                <w:sz w:val="16"/>
-                <w:szCs w:val="16"/>
-              </w:rPr>
-              <w:t>의</w:t>
-            </w:r>
-            <w:proofErr w:type="spellEnd"/>
-            <w:r>
-              <w:rPr>
-                <w:rFonts w:ascii="고도 M" w:eastAsia="고도 M" w:hAnsi="고도 M" w:hint="eastAsia"/>
-                <w:sz w:val="16"/>
-                <w:szCs w:val="16"/>
-              </w:rPr>
-              <w:t xml:space="preserve"> 시작 시간, 끝 시간,</w:t>
-            </w:r>
-            <w:r>
-              <w:rPr>
-                <w:rFonts w:ascii="고도 M" w:eastAsia="고도 M" w:hAnsi="고도 M" w:hint="eastAsia"/>
-                <w:sz w:val="16"/>
-                <w:szCs w:val="16"/>
-              </w:rPr>
-              <w:t xml:space="preserve"> 제목,</w:t>
-            </w:r>
-            <w:r>
-              <w:rPr>
-                <w:rFonts w:ascii="고도 M" w:eastAsia="고도 M" w:hAnsi="고도 M" w:hint="eastAsia"/>
-                <w:sz w:val="16"/>
-                <w:szCs w:val="16"/>
-              </w:rPr>
-              <w:t xml:space="preserve"> </w:t>
-            </w:r>
-            <w:r>
-              <w:rPr>
-                <w:rFonts w:ascii="고도 M" w:eastAsia="고도 M" w:hAnsi="고도 M" w:hint="eastAsia"/>
-                <w:sz w:val="16"/>
-                <w:szCs w:val="16"/>
-              </w:rPr>
-              <w:t>내용, 카테고리를</w:t>
-            </w:r>
-            <w:r>
-              <w:rPr>
-                <w:rFonts w:ascii="고도 M" w:eastAsia="고도 M" w:hAnsi="고도 M" w:hint="eastAsia"/>
-                <w:sz w:val="16"/>
-                <w:szCs w:val="16"/>
-              </w:rPr>
-              <w:t xml:space="preserve"> 입력한다.</w:t>
-            </w:r>
-          </w:p>
-          <w:p>
-            <w:pPr>
-              <w:jc w:val="both"/>
-              <w:rPr>
-                <w:rFonts w:ascii="고도 M" w:eastAsia="고도 M" w:hAnsi="고도 M"/>
-                <w:sz w:val="16"/>
-                <w:szCs w:val="16"/>
-              </w:rPr>
-            </w:pPr>
-          </w:p>
-        </w:tc>
-        <w:tc>
-          <w:tcPr>
-            <w:tcW w:w="4485" w:type="dxa"/>
-            <w:vAlign w:val="center"/>
-          </w:tcPr>
+              <w:t xml:space="preserve"> 시스템은 사용자가 입력한 강의 시작 시간과 끝 시간을 확인한다.</w:t>
+            </w:r>
+          </w:p>
           <w:p>
             <w:pPr>
               <w:jc w:val="both"/>
@@ -9506,7 +9722,15 @@
                 <w:sz w:val="16"/>
                 <w:szCs w:val="16"/>
               </w:rPr>
-              <w:t>2 :</w:t>
+              <w:t>6</w:t>
+            </w:r>
+            <w:r>
+              <w:rPr>
+                <w:rFonts w:ascii="고도 M" w:eastAsia="고도 M" w:hAnsi="고도 M" w:hint="eastAsia"/>
+                <w:sz w:val="16"/>
+                <w:szCs w:val="16"/>
+              </w:rPr>
+              <w:t xml:space="preserve"> :</w:t>
             </w:r>
             <w:proofErr w:type="gramEnd"/>
             <w:r>
@@ -9515,22 +9739,30 @@
                 <w:sz w:val="16"/>
                 <w:szCs w:val="16"/>
               </w:rPr>
-              <w:t xml:space="preserve"> 시스템은 사용자</w:t>
-            </w:r>
-            <w:r>
-              <w:rPr>
-                <w:rFonts w:ascii="고도 M" w:eastAsia="고도 M" w:hAnsi="고도 M" w:hint="eastAsia"/>
-                <w:sz w:val="16"/>
-                <w:szCs w:val="16"/>
-              </w:rPr>
-              <w:t>에게 할 일 추가 화면을 보여준다.</w:t>
-            </w:r>
-          </w:p>
-          <w:p>
-            <w:pPr>
-              <w:jc w:val="both"/>
-              <w:rPr>
-                <w:rFonts w:ascii="고도 M" w:eastAsia="고도 M" w:hAnsi="고도 M" w:hint="eastAsia"/>
+              <w:t xml:space="preserve"> 시스템은 사용자가 입력한 </w:t>
+            </w:r>
+            <w:r>
+              <w:rPr>
+                <w:rFonts w:ascii="고도 M" w:eastAsia="고도 M" w:hAnsi="고도 M" w:hint="eastAsia"/>
+                <w:sz w:val="16"/>
+                <w:szCs w:val="16"/>
+              </w:rPr>
+              <w:t>제목, 내용을</w:t>
+            </w:r>
+            <w:r>
+              <w:rPr>
+                <w:rFonts w:ascii="고도 M" w:eastAsia="고도 M" w:hAnsi="고도 M" w:hint="eastAsia"/>
+                <w:sz w:val="16"/>
+                <w:szCs w:val="16"/>
+              </w:rPr>
+              <w:t xml:space="preserve"> 확인한다.</w:t>
+            </w:r>
+          </w:p>
+          <w:p>
+            <w:pPr>
+              <w:jc w:val="both"/>
+              <w:rPr>
+                <w:rFonts w:ascii="고도 M" w:eastAsia="고도 M" w:hAnsi="고도 M"/>
                 <w:sz w:val="16"/>
                 <w:szCs w:val="16"/>
               </w:rPr>
@@ -9550,7 +9782,7 @@
                 <w:sz w:val="16"/>
                 <w:szCs w:val="16"/>
               </w:rPr>
-              <w:t>4</w:t>
+              <w:t>7</w:t>
             </w:r>
             <w:r>
               <w:rPr>
@@ -9567,15 +9799,23 @@
                 <w:sz w:val="16"/>
                 <w:szCs w:val="16"/>
               </w:rPr>
-              <w:t xml:space="preserve"> </w:t>
-            </w:r>
-            <w:r>
-              <w:rPr>
-                <w:rFonts w:ascii="고도 M" w:eastAsia="고도 M" w:hAnsi="고도 M" w:hint="eastAsia"/>
-                <w:sz w:val="16"/>
-                <w:szCs w:val="16"/>
-              </w:rPr>
-              <w:t>시스템은 사용자가 입력할 시작</w:t>
+              <w:t xml:space="preserve"> 시스템은 사용자가 입력한 </w:t>
+            </w:r>
+            <w:r>
+              <w:rPr>
+                <w:rFonts w:ascii="고도 M" w:eastAsia="고도 M" w:hAnsi="고도 M" w:hint="eastAsia"/>
+                <w:sz w:val="16"/>
+                <w:szCs w:val="16"/>
+              </w:rPr>
+              <w:t>카테고리</w:t>
+            </w:r>
+            <w:r>
+              <w:rPr>
+                <w:rFonts w:ascii="고도 M" w:eastAsia="고도 M" w:hAnsi="고도 M" w:hint="eastAsia"/>
+                <w:sz w:val="16"/>
+                <w:szCs w:val="16"/>
+              </w:rPr>
+              <w:t>를 확인한다.</w:t>
             </w:r>
           </w:p>
           <w:p>
@@ -9602,7 +9842,15 @@
                 <w:sz w:val="16"/>
                 <w:szCs w:val="16"/>
               </w:rPr>
-              <w:t>6 :</w:t>
+              <w:t>8</w:t>
+            </w:r>
+            <w:r>
+              <w:rPr>
+                <w:rFonts w:ascii="고도 M" w:eastAsia="고도 M" w:hAnsi="고도 M" w:hint="eastAsia"/>
+                <w:sz w:val="16"/>
+                <w:szCs w:val="16"/>
+              </w:rPr>
+              <w:t xml:space="preserve"> :</w:t>
             </w:r>
             <w:proofErr w:type="gramEnd"/>
             <w:r>
@@ -9611,7 +9859,23 @@
                 <w:sz w:val="16"/>
                 <w:szCs w:val="16"/>
               </w:rPr>
-              <w:t xml:space="preserve"> 시스템은 사용자가 입력한 강의 시작 시간과 끝 시간을 확인한다.</w:t>
+              <w:t xml:space="preserve"> 시스템은 사용자가 입력한 </w:t>
+            </w:r>
+            <w:r>
+              <w:rPr>
+                <w:rFonts w:ascii="고도 M" w:eastAsia="고도 M" w:hAnsi="고도 M" w:hint="eastAsia"/>
+                <w:sz w:val="16"/>
+                <w:szCs w:val="16"/>
+              </w:rPr>
+              <w:t>할 일</w:t>
+            </w:r>
+            <w:r>
+              <w:rPr>
+                <w:rFonts w:ascii="고도 M" w:eastAsia="고도 M" w:hAnsi="고도 M" w:hint="eastAsia"/>
+                <w:sz w:val="16"/>
+                <w:szCs w:val="16"/>
+              </w:rPr>
+              <w:t xml:space="preserve"> 정보를 저장한다.</w:t>
             </w:r>
           </w:p>
           <w:p>
@@ -9631,161 +9895,21 @@
               </w:rPr>
               <w:t xml:space="preserve">단계 </w:t>
             </w:r>
-            <w:proofErr w:type="gramStart"/>
-            <w:r>
-              <w:rPr>
-                <w:rFonts w:ascii="고도 M" w:eastAsia="고도 M" w:hAnsi="고도 M" w:hint="eastAsia"/>
-                <w:sz w:val="16"/>
-                <w:szCs w:val="16"/>
-              </w:rPr>
-              <w:t>7 :</w:t>
-            </w:r>
-            <w:proofErr w:type="gramEnd"/>
-            <w:r>
-              <w:rPr>
-                <w:rFonts w:ascii="고도 M" w:eastAsia="고도 M" w:hAnsi="고도 M" w:hint="eastAsia"/>
-                <w:sz w:val="16"/>
-                <w:szCs w:val="16"/>
-              </w:rPr>
-              <w:t xml:space="preserve"> 시스템은 사용자가 입력한 </w:t>
-            </w:r>
-            <w:r>
-              <w:rPr>
-                <w:rFonts w:ascii="고도 M" w:eastAsia="고도 M" w:hAnsi="고도 M" w:hint="eastAsia"/>
-                <w:sz w:val="16"/>
-                <w:szCs w:val="16"/>
-              </w:rPr>
-              <w:t>제목, 내용을</w:t>
-            </w:r>
-            <w:r>
-              <w:rPr>
-                <w:rFonts w:ascii="고도 M" w:eastAsia="고도 M" w:hAnsi="고도 M" w:hint="eastAsia"/>
-                <w:sz w:val="16"/>
-                <w:szCs w:val="16"/>
-              </w:rPr>
-              <w:t xml:space="preserve"> 확인한다.</w:t>
-            </w:r>
-          </w:p>
-          <w:p>
-            <w:pPr>
-              <w:jc w:val="both"/>
-              <w:rPr>
-                <w:rFonts w:ascii="고도 M" w:eastAsia="고도 M" w:hAnsi="고도 M"/>
-                <w:sz w:val="16"/>
-                <w:szCs w:val="16"/>
-              </w:rPr>
-            </w:pPr>
-            <w:r>
-              <w:rPr>
-                <w:rFonts w:ascii="고도 M" w:eastAsia="고도 M" w:hAnsi="고도 M" w:hint="eastAsia"/>
-                <w:sz w:val="16"/>
-                <w:szCs w:val="16"/>
-              </w:rPr>
-              <w:t xml:space="preserve">단계 </w:t>
-            </w:r>
-            <w:proofErr w:type="gramStart"/>
-            <w:r>
-              <w:rPr>
-                <w:rFonts w:ascii="고도 M" w:eastAsia="고도 M" w:hAnsi="고도 M" w:hint="eastAsia"/>
-                <w:sz w:val="16"/>
-                <w:szCs w:val="16"/>
-              </w:rPr>
-              <w:t>8 :</w:t>
-            </w:r>
-            <w:proofErr w:type="gramEnd"/>
-            <w:r>
-              <w:rPr>
-                <w:rFonts w:ascii="고도 M" w:eastAsia="고도 M" w:hAnsi="고도 M" w:hint="eastAsia"/>
-                <w:sz w:val="16"/>
-                <w:szCs w:val="16"/>
-              </w:rPr>
-              <w:t xml:space="preserve"> 시스템은 사용자가 입력한 </w:t>
-            </w:r>
-            <w:r>
-              <w:rPr>
-                <w:rFonts w:ascii="고도 M" w:eastAsia="고도 M" w:hAnsi="고도 M" w:hint="eastAsia"/>
-                <w:sz w:val="16"/>
-                <w:szCs w:val="16"/>
-              </w:rPr>
-              <w:t>카테고리</w:t>
-            </w:r>
-            <w:r>
-              <w:rPr>
-                <w:rFonts w:ascii="고도 M" w:eastAsia="고도 M" w:hAnsi="고도 M" w:hint="eastAsia"/>
-                <w:sz w:val="16"/>
-                <w:szCs w:val="16"/>
-              </w:rPr>
-              <w:t>를 확인한다.</w:t>
-            </w:r>
-          </w:p>
-          <w:p>
-            <w:pPr>
-              <w:jc w:val="both"/>
-              <w:rPr>
-                <w:rFonts w:ascii="고도 M" w:eastAsia="고도 M" w:hAnsi="고도 M"/>
-                <w:sz w:val="16"/>
-                <w:szCs w:val="16"/>
-              </w:rPr>
-            </w:pPr>
-            <w:r>
-              <w:rPr>
-                <w:rFonts w:ascii="고도 M" w:eastAsia="고도 M" w:hAnsi="고도 M" w:hint="eastAsia"/>
-                <w:sz w:val="16"/>
-                <w:szCs w:val="16"/>
-              </w:rPr>
-              <w:t xml:space="preserve">단계 </w:t>
-            </w:r>
-            <w:proofErr w:type="gramStart"/>
-            <w:r>
-              <w:rPr>
-                <w:rFonts w:ascii="고도 M" w:eastAsia="고도 M" w:hAnsi="고도 M" w:hint="eastAsia"/>
-                <w:sz w:val="16"/>
-                <w:szCs w:val="16"/>
-              </w:rPr>
-              <w:t>9 :</w:t>
-            </w:r>
-            <w:proofErr w:type="gramEnd"/>
-            <w:r>
-              <w:rPr>
-                <w:rFonts w:ascii="고도 M" w:eastAsia="고도 M" w:hAnsi="고도 M" w:hint="eastAsia"/>
-                <w:sz w:val="16"/>
-                <w:szCs w:val="16"/>
-              </w:rPr>
-              <w:t xml:space="preserve"> 시스템은 사용자가 입력한 </w:t>
-            </w:r>
-            <w:r>
-              <w:rPr>
-                <w:rFonts w:ascii="고도 M" w:eastAsia="고도 M" w:hAnsi="고도 M" w:hint="eastAsia"/>
-                <w:sz w:val="16"/>
-                <w:szCs w:val="16"/>
-              </w:rPr>
-              <w:t>할 일</w:t>
-            </w:r>
-            <w:r>
-              <w:rPr>
-                <w:rFonts w:ascii="고도 M" w:eastAsia="고도 M" w:hAnsi="고도 M" w:hint="eastAsia"/>
-                <w:sz w:val="16"/>
-                <w:szCs w:val="16"/>
-              </w:rPr>
-              <w:t xml:space="preserve"> 정보를 저장한다.</w:t>
-            </w:r>
-          </w:p>
-          <w:p>
-            <w:pPr>
-              <w:jc w:val="both"/>
-              <w:rPr>
-                <w:rFonts w:ascii="고도 M" w:eastAsia="고도 M" w:hAnsi="고도 M" w:hint="eastAsia"/>
-                <w:sz w:val="16"/>
-                <w:szCs w:val="16"/>
-              </w:rPr>
-            </w:pPr>
-            <w:r>
-              <w:rPr>
-                <w:rFonts w:ascii="고도 M" w:eastAsia="고도 M" w:hAnsi="고도 M" w:hint="eastAsia"/>
-                <w:sz w:val="16"/>
-                <w:szCs w:val="16"/>
-              </w:rPr>
-              <w:t xml:space="preserve">단계 10: 시스템은 사용자에게 </w:t>
+            <w:r>
+              <w:rPr>
+                <w:rFonts w:ascii="고도 M" w:eastAsia="고도 M" w:hAnsi="고도 M" w:hint="eastAsia"/>
+                <w:sz w:val="16"/>
+                <w:szCs w:val="16"/>
+              </w:rPr>
+              <w:t>9</w:t>
+            </w:r>
+            <w:r>
+              <w:rPr>
+                <w:rFonts w:ascii="고도 M" w:eastAsia="고도 M" w:hAnsi="고도 M" w:hint="eastAsia"/>
+                <w:sz w:val="16"/>
+                <w:szCs w:val="16"/>
+              </w:rPr>
+              <w:t xml:space="preserve">: 시스템은 사용자에게 </w:t>
             </w:r>
             <w:r>
               <w:rPr>
@@ -9994,7 +10118,7 @@
             <w:pPr>
               <w:jc w:val="both"/>
               <w:rPr>
-                <w:rFonts w:ascii="고도 M" w:eastAsia="고도 M" w:hAnsi="고도 M" w:hint="eastAsia"/>
+                <w:rFonts w:ascii="고도 M" w:eastAsia="고도 M" w:hAnsi="고도 M"/>
                 <w:sz w:val="16"/>
                 <w:szCs w:val="16"/>
               </w:rPr>
@@ -10030,7 +10154,7 @@
             <w:pPr>
               <w:jc w:val="both"/>
               <w:rPr>
-                <w:rFonts w:ascii="고도 M" w:eastAsia="고도 M" w:hAnsi="고도 M" w:hint="eastAsia"/>
+                <w:rFonts w:ascii="고도 M" w:eastAsia="고도 M" w:hAnsi="고도 M"/>
                 <w:sz w:val="16"/>
                 <w:szCs w:val="16"/>
               </w:rPr>
@@ -10157,23 +10281,7 @@
                 <w:sz w:val="16"/>
                 <w:szCs w:val="16"/>
               </w:rPr>
-              <w:t>입력</w:t>
-            </w:r>
-            <w:r>
-              <w:rPr>
-                <w:rFonts w:ascii="고도 M" w:eastAsia="고도 M" w:hAnsi="고도 M" w:hint="eastAsia"/>
-                <w:sz w:val="16"/>
-                <w:szCs w:val="16"/>
-              </w:rPr>
-              <w:t xml:space="preserve">한 </w:t>
-            </w:r>
-            <w:r>
-              <w:rPr>
-                <w:rFonts w:ascii="고도 M" w:eastAsia="고도 M" w:hAnsi="고도 M" w:hint="eastAsia"/>
-                <w:sz w:val="16"/>
-                <w:szCs w:val="16"/>
-              </w:rPr>
-              <w:t xml:space="preserve">할 </w:t>
+              <w:t xml:space="preserve">입력한 할 </w:t>
             </w:r>
             <w:r>
               <w:rPr>
@@ -10232,7 +10340,7 @@
             <w:pPr>
               <w:jc w:val="both"/>
               <w:rPr>
-                <w:rFonts w:ascii="고도 M" w:eastAsia="고도 M" w:hAnsi="고도 M" w:hint="eastAsia"/>
+                <w:rFonts w:ascii="고도 M" w:eastAsia="고도 M" w:hAnsi="고도 M"/>
                 <w:sz w:val="16"/>
                 <w:szCs w:val="16"/>
               </w:rPr>
@@ -10474,7 +10582,7 @@
             <w:pPr>
               <w:jc w:val="both"/>
               <w:rPr>
-                <w:rFonts w:ascii="고도 M" w:eastAsia="고도 M" w:hAnsi="고도 M" w:hint="eastAsia"/>
+                <w:rFonts w:ascii="고도 M" w:eastAsia="고도 M" w:hAnsi="고도 M"/>
                 <w:sz w:val="16"/>
                 <w:szCs w:val="16"/>
               </w:rPr>
@@ -11165,7 +11273,7 @@
             <w:pPr>
               <w:jc w:val="both"/>
               <w:rPr>
-                <w:rFonts w:ascii="고도 M" w:eastAsia="고도 M" w:hAnsi="고도 M" w:hint="eastAsia"/>
+                <w:rFonts w:ascii="고도 M" w:eastAsia="고도 M" w:hAnsi="고도 M"/>
                 <w:sz w:val="16"/>
                 <w:szCs w:val="16"/>
               </w:rPr>
@@ -11219,7 +11327,7 @@
             <w:pPr>
               <w:jc w:val="both"/>
               <w:rPr>
-                <w:rFonts w:ascii="고도 M" w:eastAsia="고도 M" w:hAnsi="고도 M" w:hint="eastAsia"/>
+                <w:rFonts w:ascii="고도 M" w:eastAsia="고도 M" w:hAnsi="고도 M"/>
                 <w:sz w:val="16"/>
                 <w:szCs w:val="16"/>
               </w:rPr>
@@ -11446,7 +11554,7 @@
             <w:pPr>
               <w:jc w:val="both"/>
               <w:rPr>
-                <w:rFonts w:ascii="고도 M" w:eastAsia="고도 M" w:hAnsi="고도 M" w:hint="eastAsia"/>
+                <w:rFonts w:ascii="고도 M" w:eastAsia="고도 M" w:hAnsi="고도 M"/>
                 <w:sz w:val="16"/>
                 <w:szCs w:val="16"/>
               </w:rPr>
@@ -11556,7 +11664,7 @@
             <w:pPr>
               <w:jc w:val="both"/>
               <w:rPr>
-                <w:rFonts w:ascii="고도 M" w:eastAsia="고도 M" w:hAnsi="고도 M" w:hint="eastAsia"/>
+                <w:rFonts w:ascii="고도 M" w:eastAsia="고도 M" w:hAnsi="고도 M"/>
                 <w:sz w:val="16"/>
                 <w:szCs w:val="16"/>
               </w:rPr>
@@ -11618,7 +11726,7 @@
             <w:pPr>
               <w:jc w:val="both"/>
               <w:rPr>
-                <w:rFonts w:ascii="고도 M" w:eastAsia="고도 M" w:hAnsi="고도 M" w:hint="eastAsia"/>
+                <w:rFonts w:ascii="고도 M" w:eastAsia="고도 M" w:hAnsi="고도 M"/>
                 <w:sz w:val="16"/>
                 <w:szCs w:val="16"/>
               </w:rPr>
@@ -11706,7 +11814,7 @@
             <w:pPr>
               <w:jc w:val="both"/>
               <w:rPr>
-                <w:rFonts w:ascii="고도 M" w:eastAsia="고도 M" w:hAnsi="고도 M" w:hint="eastAsia"/>
+                <w:rFonts w:ascii="고도 M" w:eastAsia="고도 M" w:hAnsi="고도 M"/>
                 <w:sz w:val="16"/>
                 <w:szCs w:val="16"/>
               </w:rPr>
@@ -11882,7 +11990,7 @@
             <w:pPr>
               <w:jc w:val="both"/>
               <w:rPr>
-                <w:rFonts w:ascii="고도 M" w:eastAsia="고도 M" w:hAnsi="고도 M" w:hint="eastAsia"/>
+                <w:rFonts w:ascii="고도 M" w:eastAsia="고도 M" w:hAnsi="고도 M"/>
                 <w:sz w:val="16"/>
                 <w:szCs w:val="16"/>
               </w:rPr>
@@ -12648,7 +12756,7 @@
             <w:pPr>
               <w:jc w:val="both"/>
               <w:rPr>
-                <w:rFonts w:ascii="고도 M" w:eastAsia="고도 M" w:hAnsi="고도 M" w:hint="eastAsia"/>
+                <w:rFonts w:ascii="고도 M" w:eastAsia="고도 M" w:hAnsi="고도 M"/>
                 <w:sz w:val="16"/>
                 <w:szCs w:val="16"/>
               </w:rPr>
@@ -12702,7 +12810,7 @@
             <w:pPr>
               <w:jc w:val="both"/>
               <w:rPr>
-                <w:rFonts w:ascii="고도 M" w:eastAsia="고도 M" w:hAnsi="고도 M" w:hint="eastAsia"/>
+                <w:rFonts w:ascii="고도 M" w:eastAsia="고도 M" w:hAnsi="고도 M"/>
                 <w:sz w:val="16"/>
                 <w:szCs w:val="16"/>
               </w:rPr>
@@ -12977,7 +13085,7 @@
             <w:pPr>
               <w:jc w:val="both"/>
               <w:rPr>
-                <w:rFonts w:ascii="고도 M" w:eastAsia="고도 M" w:hAnsi="고도 M" w:hint="eastAsia"/>
+                <w:rFonts w:ascii="고도 M" w:eastAsia="고도 M" w:hAnsi="고도 M"/>
                 <w:sz w:val="16"/>
                 <w:szCs w:val="16"/>
               </w:rPr>
@@ -13157,7 +13265,7 @@
             <w:pPr>
               <w:jc w:val="both"/>
               <w:rPr>
-                <w:rFonts w:ascii="고도 M" w:eastAsia="고도 M" w:hAnsi="고도 M" w:hint="eastAsia"/>
+                <w:rFonts w:ascii="고도 M" w:eastAsia="고도 M" w:hAnsi="고도 M"/>
                 <w:sz w:val="16"/>
                 <w:szCs w:val="16"/>
               </w:rPr>
@@ -13249,15 +13357,7 @@
                 <w:sz w:val="16"/>
                 <w:szCs w:val="16"/>
               </w:rPr>
-              <w:t>5</w:t>
-            </w:r>
-            <w:r>
-              <w:rPr>
-                <w:rFonts w:ascii="고도 M" w:eastAsia="고도 M" w:hAnsi="고도 M" w:hint="eastAsia"/>
-                <w:sz w:val="16"/>
-                <w:szCs w:val="16"/>
-              </w:rPr>
-              <w:t xml:space="preserve"> </w:t>
+              <w:t xml:space="preserve">5 </w:t>
             </w:r>
             <w:r>
               <w:rPr>
@@ -13309,15 +13409,7 @@
                 <w:sz w:val="16"/>
                 <w:szCs w:val="16"/>
               </w:rPr>
-              <w:t>5</w:t>
-            </w:r>
-            <w:r>
-              <w:rPr>
-                <w:rFonts w:ascii="고도 M" w:eastAsia="고도 M" w:hAnsi="고도 M" w:hint="eastAsia"/>
-                <w:sz w:val="16"/>
-                <w:szCs w:val="16"/>
-              </w:rPr>
-              <w:t xml:space="preserve"> :</w:t>
+              <w:t>5 :</w:t>
             </w:r>
             <w:proofErr w:type="gramEnd"/>
             <w:r>
@@ -13369,7 +13461,7 @@
             <w:pPr>
               <w:jc w:val="both"/>
               <w:rPr>
-                <w:rFonts w:ascii="고도 M" w:eastAsia="고도 M" w:hAnsi="고도 M" w:hint="eastAsia"/>
+                <w:rFonts w:ascii="고도 M" w:eastAsia="고도 M" w:hAnsi="고도 M"/>
                 <w:sz w:val="16"/>
                 <w:szCs w:val="16"/>
               </w:rPr>
@@ -13405,7 +13497,7 @@
             <w:pPr>
               <w:jc w:val="both"/>
               <w:rPr>
-                <w:rFonts w:ascii="고도 M" w:eastAsia="고도 M" w:hAnsi="고도 M" w:hint="eastAsia"/>
+                <w:rFonts w:ascii="고도 M" w:eastAsia="고도 M" w:hAnsi="고도 M"/>
                 <w:sz w:val="16"/>
                 <w:szCs w:val="16"/>
               </w:rPr>
@@ -13434,15 +13526,7 @@
                 <w:sz w:val="16"/>
                 <w:szCs w:val="16"/>
               </w:rPr>
-              <w:t xml:space="preserve"> 사용자가 보관하기 원하는 카테고리가 없다. 사용자 정의 카테고리를 추가하게 한다.</w:t>
-            </w:r>
-            <w:r>
-              <w:rPr>
-                <w:rFonts w:ascii="고도 M" w:eastAsia="고도 M" w:hAnsi="고도 M" w:hint="eastAsia"/>
-                <w:sz w:val="16"/>
-                <w:szCs w:val="16"/>
-              </w:rPr>
-              <w:t xml:space="preserve"> 카테고리 추가 시, </w:t>
+              <w:t xml:space="preserve"> 사용자가 보관하기 원하는 카테고리가 없다. 사용자 정의 카테고리를 추가하게 한다. 카테고리 추가 시, </w:t>
             </w:r>
             <w:proofErr w:type="spellStart"/>
             <w:r>
@@ -13594,7 +13678,23 @@
                 <w:sz w:val="16"/>
                 <w:szCs w:val="16"/>
               </w:rPr>
-              <w:t xml:space="preserve">시스템은 과목 정보 DB에 등록한 데이터를 분실하면 </w:t>
+              <w:t xml:space="preserve">시스템은 </w:t>
+            </w:r>
+            <w:r>
+              <w:rPr>
+                <w:rFonts w:ascii="고도 M" w:eastAsia="고도 M" w:hAnsi="고도 M" w:hint="eastAsia"/>
+                <w:sz w:val="16"/>
+                <w:szCs w:val="16"/>
+              </w:rPr>
+              <w:t>할 일</w:t>
+            </w:r>
+            <w:r>
+              <w:rPr>
+                <w:rFonts w:ascii="고도 M" w:eastAsia="고도 M" w:hAnsi="고도 M" w:hint="eastAsia"/>
+                <w:sz w:val="16"/>
+                <w:szCs w:val="16"/>
+              </w:rPr>
+              <w:t xml:space="preserve"> 정보 DB에 등록한 데이터를 분실하면 </w:t>
             </w:r>
             <w:proofErr w:type="gramStart"/>
             <w:r>
@@ -13630,14 +13730,30 @@
                 <w:sz w:val="16"/>
                 <w:szCs w:val="16"/>
               </w:rPr>
-              <w:t>시스템은 과목 수정이 됨에 따라 To-Do 카테고리를 기존에 이름에서 새로운 이름으로 갱신한다.</w:t>
-            </w:r>
-          </w:p>
-          <w:p>
-            <w:pPr>
-              <w:jc w:val="both"/>
-              <w:rPr>
-                <w:rFonts w:ascii="고도 M" w:eastAsia="고도 M" w:hAnsi="고도 M" w:hint="eastAsia"/>
+              <w:t xml:space="preserve">시스템은 </w:t>
+            </w:r>
+            <w:r>
+              <w:rPr>
+                <w:rFonts w:ascii="고도 M" w:eastAsia="고도 M" w:hAnsi="고도 M" w:hint="eastAsia"/>
+                <w:sz w:val="16"/>
+                <w:szCs w:val="16"/>
+              </w:rPr>
+              <w:t>할 일</w:t>
+            </w:r>
+            <w:r>
+              <w:rPr>
+                <w:rFonts w:ascii="고도 M" w:eastAsia="고도 M" w:hAnsi="고도 M" w:hint="eastAsia"/>
+                <w:sz w:val="16"/>
+                <w:szCs w:val="16"/>
+              </w:rPr>
+              <w:t xml:space="preserve"> 수정이 됨에 따라 To-Do 카테고리를 기존에 이름에서 새로운 이름으로 갱신한다.</w:t>
+            </w:r>
+          </w:p>
+          <w:p>
+            <w:pPr>
+              <w:jc w:val="both"/>
+              <w:rPr>
+                <w:rFonts w:ascii="고도 M" w:eastAsia="고도 M" w:hAnsi="고도 M"/>
                 <w:b/>
                 <w:bCs/>
                 <w:sz w:val="16"/>
@@ -13905,7 +14021,7 @@
             <w:pPr>
               <w:jc w:val="both"/>
               <w:rPr>
-                <w:rFonts w:ascii="고도 M" w:eastAsia="고도 M" w:hAnsi="고도 M" w:hint="eastAsia"/>
+                <w:rFonts w:ascii="고도 M" w:eastAsia="고도 M" w:hAnsi="고도 M"/>
                 <w:sz w:val="16"/>
                 <w:szCs w:val="16"/>
               </w:rPr>
@@ -14120,15 +14236,7 @@
                 <w:sz w:val="16"/>
                 <w:szCs w:val="16"/>
               </w:rPr>
-              <w:t xml:space="preserve">할 일 </w:t>
-            </w:r>
-            <w:r>
-              <w:rPr>
-                <w:rFonts w:ascii="고도 M" w:eastAsia="고도 M" w:hAnsi="고도 M" w:hint="eastAsia"/>
-                <w:sz w:val="16"/>
-                <w:szCs w:val="16"/>
-              </w:rPr>
-              <w:t>조회</w:t>
+              <w:t>할 일 조회</w:t>
             </w:r>
           </w:p>
         </w:tc>
@@ -14606,7 +14714,7 @@
             <w:pPr>
               <w:jc w:val="both"/>
               <w:rPr>
-                <w:rFonts w:ascii="고도 M" w:eastAsia="고도 M" w:hAnsi="고도 M" w:hint="eastAsia"/>
+                <w:rFonts w:ascii="고도 M" w:eastAsia="고도 M" w:hAnsi="고도 M"/>
                 <w:sz w:val="16"/>
                 <w:szCs w:val="16"/>
               </w:rPr>
@@ -14660,7 +14768,7 @@
             <w:pPr>
               <w:jc w:val="both"/>
               <w:rPr>
-                <w:rFonts w:ascii="고도 M" w:eastAsia="고도 M" w:hAnsi="고도 M" w:hint="eastAsia"/>
+                <w:rFonts w:ascii="고도 M" w:eastAsia="고도 M" w:hAnsi="고도 M"/>
                 <w:sz w:val="16"/>
                 <w:szCs w:val="16"/>
               </w:rPr>
@@ -14899,7 +15007,7 @@
             <w:pPr>
               <w:jc w:val="both"/>
               <w:rPr>
-                <w:rFonts w:ascii="고도 M" w:eastAsia="고도 M" w:hAnsi="고도 M" w:hint="eastAsia"/>
+                <w:rFonts w:ascii="고도 M" w:eastAsia="고도 M" w:hAnsi="고도 M"/>
                 <w:sz w:val="16"/>
                 <w:szCs w:val="16"/>
               </w:rPr>
@@ -14941,7 +15049,7 @@
             <w:pPr>
               <w:jc w:val="both"/>
               <w:rPr>
-                <w:rFonts w:ascii="고도 M" w:eastAsia="고도 M" w:hAnsi="고도 M" w:hint="eastAsia"/>
+                <w:rFonts w:ascii="고도 M" w:eastAsia="고도 M" w:hAnsi="고도 M"/>
                 <w:sz w:val="16"/>
                 <w:szCs w:val="16"/>
               </w:rPr>
@@ -15039,7 +15147,7 @@
             <w:pPr>
               <w:jc w:val="both"/>
               <w:rPr>
-                <w:rFonts w:ascii="고도 M" w:eastAsia="고도 M" w:hAnsi="고도 M" w:hint="eastAsia"/>
+                <w:rFonts w:ascii="고도 M" w:eastAsia="고도 M" w:hAnsi="고도 M"/>
                 <w:sz w:val="16"/>
                 <w:szCs w:val="16"/>
               </w:rPr>
@@ -15258,30 +15366,54 @@
             </w:pPr>
             <w:r>
               <w:rPr>
-                <w:rFonts w:ascii="고도 M" w:eastAsia="고도 M" w:hAnsi="고도 M" w:hint="eastAsia"/>
-                <w:sz w:val="16"/>
-                <w:szCs w:val="16"/>
-              </w:rPr>
-              <w:t xml:space="preserve">시스템은 과목 정보 DB에 등록한 데이터를 분실하면 </w:t>
+                <w:rFonts w:ascii="고도 M" w:eastAsia="고도 M" w:hAnsi="고도 M"/>
+                <w:sz w:val="16"/>
+                <w:szCs w:val="16"/>
+              </w:rPr>
+              <w:t>시스템은 할</w:t>
+            </w:r>
+            <w:r>
+              <w:rPr>
+                <w:rFonts w:ascii="Cambria" w:eastAsia="고도 M" w:hAnsi="Cambria" w:cs="Cambria"/>
+                <w:sz w:val="16"/>
+                <w:szCs w:val="16"/>
+              </w:rPr>
+              <w:t> </w:t>
+            </w:r>
+            <w:r>
+              <w:rPr>
+                <w:rFonts w:ascii="고도 M" w:eastAsia="고도 M" w:hAnsi="고도 M"/>
+                <w:sz w:val="16"/>
+                <w:szCs w:val="16"/>
+              </w:rPr>
+              <w:t>일 정보 DB에 등록한 데이터를 분실하면</w:t>
+            </w:r>
+            <w:r>
+              <w:rPr>
+                <w:rFonts w:ascii="Cambria" w:eastAsia="고도 M" w:hAnsi="Cambria" w:cs="Cambria"/>
+                <w:sz w:val="16"/>
+                <w:szCs w:val="16"/>
+              </w:rPr>
+              <w:t> </w:t>
             </w:r>
             <w:proofErr w:type="gramStart"/>
             <w:r>
               <w:rPr>
-                <w:rFonts w:ascii="고도 M" w:eastAsia="고도 M" w:hAnsi="고도 M" w:hint="eastAsia"/>
-                <w:sz w:val="16"/>
-                <w:szCs w:val="16"/>
-              </w:rPr>
-              <w:t>안된다</w:t>
+                <w:rFonts w:ascii="고도 M" w:eastAsia="고도 M" w:hAnsi="고도 M"/>
+                <w:sz w:val="16"/>
+                <w:szCs w:val="16"/>
+              </w:rPr>
+              <w:t>안된다.</w:t>
+            </w:r>
+            <w:r>
+              <w:rPr>
+                <w:rFonts w:ascii="고도 M" w:eastAsia="고도 M" w:hAnsi="고도 M" w:hint="eastAsia"/>
+                <w:sz w:val="16"/>
+                <w:szCs w:val="16"/>
+              </w:rPr>
+              <w:t>.</w:t>
             </w:r>
             <w:proofErr w:type="gramEnd"/>
-            <w:r>
-              <w:rPr>
-                <w:rFonts w:ascii="고도 M" w:eastAsia="고도 M" w:hAnsi="고도 M" w:hint="eastAsia"/>
-                <w:sz w:val="16"/>
-                <w:szCs w:val="16"/>
-              </w:rPr>
-              <w:t>.</w:t>
-            </w:r>
           </w:p>
           <w:p>
             <w:pPr>
@@ -15305,7 +15437,7 @@
             <w:pPr>
               <w:jc w:val="both"/>
               <w:rPr>
-                <w:rFonts w:ascii="고도 M" w:eastAsia="고도 M" w:hAnsi="고도 M" w:hint="eastAsia"/>
+                <w:rFonts w:ascii="고도 M" w:eastAsia="고도 M" w:hAnsi="고도 M"/>
                 <w:b/>
                 <w:bCs/>
                 <w:sz w:val="16"/>
@@ -15485,7 +15617,7 @@
             <w:pPr>
               <w:jc w:val="both"/>
               <w:rPr>
-                <w:rFonts w:ascii="고도 M" w:eastAsia="고도 M" w:hAnsi="고도 M" w:hint="eastAsia"/>
+                <w:rFonts w:ascii="고도 M" w:eastAsia="고도 M" w:hAnsi="고도 M"/>
                 <w:sz w:val="16"/>
                 <w:szCs w:val="16"/>
               </w:rPr>
@@ -16031,6 +16163,7 @@
   <w:style w:type="paragraph" w:default="1" w:styleId="a">
     <w:name w:val="Normal"/>
     <w:qFormat/>
+    <w:rsid w:val="005347EC"/>
     <w:pPr>
       <w:widowControl w:val="0"/>
       <w:wordWrap w:val="0"/>
@@ -16238,7 +16371,6 @@
   <w:style w:type="character" w:default="1" w:styleId="a0">
     <w:name w:val="Default Paragraph Font"/>
     <w:uiPriority w:val="1"/>
-    <w:semiHidden/>
     <w:unhideWhenUsed/>
   </w:style>
   <w:style w:type="table" w:default="1" w:styleId="a1">

</xml_diff>